<commit_message>
update protocols;add as_file flag
</commit_message>
<xml_diff>
--- a/paper/protocols.docx
+++ b/paper/protocols.docx
@@ -87,7 +87,7 @@
         <w:rPr>
           <w:noProof/>
         </w:rPr>
-        <w:pict w14:anchorId="513E250A">
+        <w:pict w14:anchorId="7A21A068">
           <v:rect id="_x0000_i1042" alt="" style="width:468pt;height:.05pt;mso-width-percent:0;mso-height-percent:0;mso-width-percent:0;mso-height-percent:0" o:hralign="center" o:hrstd="t" o:hr="t"/>
         </w:pict>
       </w:r>
@@ -215,7 +215,7 @@
         <w:rPr>
           <w:noProof/>
         </w:rPr>
-        <w:pict w14:anchorId="18D3CFCC">
+        <w:pict w14:anchorId="7C372239">
           <v:rect id="_x0000_i1041" alt="" style="width:468pt;height:.05pt;mso-width-percent:0;mso-height-percent:0;mso-width-percent:0;mso-height-percent:0" o:hralign="center" o:hrstd="t" o:hr="t"/>
         </w:pict>
       </w:r>
@@ -436,7 +436,7 @@
         <w:rPr>
           <w:noProof/>
         </w:rPr>
-        <w:pict w14:anchorId="1B4234C5">
+        <w:pict w14:anchorId="5EA44F27">
           <v:rect id="_x0000_i1040" alt="" style="width:468pt;height:.05pt;mso-width-percent:0;mso-height-percent:0;mso-width-percent:0;mso-height-percent:0" o:hralign="center" o:hrstd="t" o:hr="t"/>
         </w:pict>
       </w:r>
@@ -1462,7 +1462,7 @@
         <w:rPr>
           <w:noProof/>
         </w:rPr>
-        <w:pict w14:anchorId="3804BFEC">
+        <w:pict w14:anchorId="5147F190">
           <v:rect id="_x0000_i1039" alt="" style="width:468pt;height:.05pt;mso-width-percent:0;mso-height-percent:0;mso-width-percent:0;mso-height-percent:0" o:hralign="center" o:hrstd="t" o:hr="t"/>
         </w:pict>
       </w:r>
@@ -1813,7 +1813,7 @@
         <w:rPr>
           <w:noProof/>
         </w:rPr>
-        <w:pict w14:anchorId="73C2C6A1">
+        <w:pict w14:anchorId="21586470">
           <v:rect id="_x0000_i1038" alt="" style="width:468pt;height:.05pt;mso-width-percent:0;mso-height-percent:0;mso-width-percent:0;mso-height-percent:0" o:hralign="center" o:hrstd="t" o:hr="t"/>
         </w:pict>
       </w:r>
@@ -3351,7 +3351,7 @@
         <w:rPr>
           <w:noProof/>
         </w:rPr>
-        <w:pict w14:anchorId="259C22E2">
+        <w:pict w14:anchorId="042C9252">
           <v:rect id="_x0000_i1037" alt="" style="width:468pt;height:.05pt;mso-width-percent:0;mso-height-percent:0;mso-width-percent:0;mso-height-percent:0" o:hralign="center" o:hrstd="t" o:hr="t"/>
         </w:pict>
       </w:r>
@@ -3732,6 +3732,9 @@
       </w:pPr>
       <w:r>
         <w:t>This sheet defines the experimental design including selection conditions, multiplexing barcodes, and replicate grouping.</w:t>
+      </w:r>
+      <w:r>
+        <w:t xml:space="preserve"> Each row describes an experimental setting and is identified by a unique combination of S0 and S1 primers to demultiplex the sequencing data into the individual experiments.</w:t>
       </w:r>
     </w:p>
     <w:p>
@@ -4656,6 +4659,71 @@
         <w:pStyle w:val="BodyText"/>
       </w:pPr>
       <w:r>
+        <w:lastRenderedPageBreak/>
+        <w:t>There are three types of DNA regions:</w:t>
+      </w:r>
+    </w:p>
+    <w:p>
+      <w:pPr>
+        <w:pStyle w:val="BodyText"/>
+        <w:numPr>
+          <w:ilvl w:val="0"/>
+          <w:numId w:val="70"/>
+        </w:numPr>
+      </w:pPr>
+      <w:r>
+        <w:t>selection: This region is used for the selection primer as defined in the `selection` sheet</w:t>
+      </w:r>
+      <w:r>
+        <w:t xml:space="preserve"> and need to be names S0 and S1</w:t>
+      </w:r>
+      <w:r>
+        <w:t>.</w:t>
+      </w:r>
+    </w:p>
+    <w:p>
+      <w:pPr>
+        <w:pStyle w:val="BodyText"/>
+        <w:numPr>
+          <w:ilvl w:val="0"/>
+          <w:numId w:val="70"/>
+        </w:numPr>
+      </w:pPr>
+      <w:r>
+        <w:t>constant: This region is used as a constant region across all DNA constructs</w:t>
+      </w:r>
+      <w:r>
+        <w:t xml:space="preserve"> and need to be named sequentially C0, C1, etc.</w:t>
+      </w:r>
+    </w:p>
+    <w:p>
+      <w:pPr>
+        <w:pStyle w:val="BodyText"/>
+        <w:numPr>
+          <w:ilvl w:val="0"/>
+          <w:numId w:val="70"/>
+        </w:numPr>
+      </w:pPr>
+      <w:r>
+        <w:t>building_block: This region identifies a chemical building block used</w:t>
+      </w:r>
+      <w:r>
+        <w:t xml:space="preserve"> and need to be named sequentially B1, B2, etc.</w:t>
+      </w:r>
+    </w:p>
+    <w:p>
+      <w:pPr>
+        <w:pStyle w:val="BodyText"/>
+      </w:pPr>
+      <w:r>
+        <w:t>Each region in the DNA construct is identified by a unique `name` and a max_error_rate and whether indels are allowed during multiplexing can be configured for each region.</w:t>
+      </w:r>
+    </w:p>
+    <w:p>
+      <w:pPr>
+        <w:pStyle w:val="BodyText"/>
+      </w:pPr>
+      <w:r>
         <w:rPr>
           <w:b/>
           <w:bCs/>
@@ -4689,7 +4757,6 @@
               <w:pStyle w:val="Compact"/>
             </w:pPr>
             <w:r>
-              <w:lastRenderedPageBreak/>
               <w:t>name</w:t>
             </w:r>
           </w:p>
@@ -5200,7 +5267,13 @@
         <w:t>indels = FALSE</w:t>
       </w:r>
       <w:r>
-        <w:t>) to ensure accurate multiplexing, while constant regions can tolerate higher error rates.</w:t>
+        <w:t>) to ensure accurate multiplexing, while constant regions can tolerate higher error rates</w:t>
+      </w:r>
+      <w:r>
+        <w:t xml:space="preserve"> depending on their length</w:t>
+      </w:r>
+      <w:r>
+        <w:t>.</w:t>
       </w:r>
     </w:p>
     <w:p>
@@ -5359,6 +5432,7 @@
               <w:pStyle w:val="Compact"/>
             </w:pPr>
             <w:r>
+              <w:lastRenderedPageBreak/>
               <w:t>C2</w:t>
             </w:r>
           </w:p>
@@ -5427,7 +5501,48 @@
         <w:pStyle w:val="FirstParagraph"/>
       </w:pPr>
       <w:r>
-        <w:t>To enable library enumeration and property calculation, you must define the building blocks and reactions used in your library synthesis.</w:t>
+        <w:t>DELT-Hit supports libraries with an arbitrary number of building blocks. For each building block region defined in the structure sheet, the user must define the used DNA codons</w:t>
+      </w:r>
+      <w:r>
+        <w:t xml:space="preserve"> in a sheet named according to the </w:t>
+      </w:r>
+      <w:r>
+        <w:rPr>
+          <w:rFonts w:ascii="Consolas" w:hAnsi="Consolas" w:cs="Consolas"/>
+          <w:sz w:val="22"/>
+          <w:szCs w:val="22"/>
+        </w:rPr>
+        <w:t>structure</w:t>
+      </w:r>
+      <w:r>
+        <w:t xml:space="preserve"> sheet</w:t>
+      </w:r>
+      <w:r>
+        <w:t xml:space="preserve">. </w:t>
+      </w:r>
+      <w:r>
+        <w:t xml:space="preserve">To enable library enumeration and property calculation, </w:t>
+      </w:r>
+      <w:r>
+        <w:t>users</w:t>
+      </w:r>
+      <w:r>
+        <w:t xml:space="preserve"> must define the </w:t>
+      </w:r>
+      <w:r>
+        <w:t xml:space="preserve">chemical structure of the </w:t>
+      </w:r>
+      <w:r>
+        <w:t xml:space="preserve">building blocks and reactions used in </w:t>
+      </w:r>
+      <w:r>
+        <w:t>the</w:t>
+      </w:r>
+      <w:r>
+        <w:t xml:space="preserve"> library synthesis</w:t>
+      </w:r>
+      <w:r>
+        <w:t xml:space="preserve"> as well.</w:t>
       </w:r>
     </w:p>
     <w:p>
@@ -5465,21 +5580,20 @@
           <w:b/>
           <w:bCs/>
         </w:rPr>
-        <w:lastRenderedPageBreak/>
         <w:t>Table 8 | Building block definition sheet (example for B0)</w:t>
       </w:r>
     </w:p>
     <w:tbl>
       <w:tblPr>
         <w:tblStyle w:val="Table"/>
-        <w:tblW w:w="0" w:type="auto"/>
+        <w:tblW w:w="9968" w:type="dxa"/>
         <w:tblLook w:val="0020" w:firstRow="1" w:lastRow="0" w:firstColumn="0" w:lastColumn="0" w:noHBand="0" w:noVBand="0"/>
       </w:tblPr>
       <w:tblGrid>
-        <w:gridCol w:w="3246"/>
-        <w:gridCol w:w="1170"/>
+        <w:gridCol w:w="1298"/>
+        <w:gridCol w:w="4065"/>
         <w:gridCol w:w="1076"/>
-        <w:gridCol w:w="1299"/>
+        <w:gridCol w:w="2254"/>
         <w:gridCol w:w="1275"/>
       </w:tblGrid>
       <w:tr>
@@ -5489,6 +5603,19 @@
         </w:trPr>
         <w:tc>
           <w:tcPr>
+            <w:tcW w:w="1298" w:type="dxa"/>
+          </w:tcPr>
+          <w:p>
+            <w:pPr>
+              <w:pStyle w:val="Compact"/>
+            </w:pPr>
+            <w:r>
+              <w:t>codon</w:t>
+            </w:r>
+          </w:p>
+        </w:tc>
+        <w:tc>
+          <w:tcPr>
             <w:tcW w:w="0" w:type="auto"/>
           </w:tcPr>
           <w:p>
@@ -5502,20 +5629,7 @@
         </w:tc>
         <w:tc>
           <w:tcPr>
-            <w:tcW w:w="0" w:type="auto"/>
-          </w:tcPr>
-          <w:p>
-            <w:pPr>
-              <w:pStyle w:val="Compact"/>
-            </w:pPr>
-            <w:r>
-              <w:t>codon</w:t>
-            </w:r>
-          </w:p>
-        </w:tc>
-        <w:tc>
-          <w:tcPr>
-            <w:tcW w:w="0" w:type="auto"/>
+            <w:tcW w:w="1076" w:type="dxa"/>
           </w:tcPr>
           <w:p>
             <w:pPr>
@@ -5528,7 +5642,7 @@
         </w:tc>
         <w:tc>
           <w:tcPr>
-            <w:tcW w:w="0" w:type="auto"/>
+            <w:tcW w:w="2254" w:type="dxa"/>
           </w:tcPr>
           <w:p>
             <w:pPr>
@@ -5541,7 +5655,7 @@
         </w:tc>
         <w:tc>
           <w:tcPr>
-            <w:tcW w:w="0" w:type="auto"/>
+            <w:tcW w:w="1114" w:type="dxa"/>
           </w:tcPr>
           <w:p>
             <w:pPr>
@@ -5554,6 +5668,22 @@
         </w:tc>
       </w:tr>
       <w:tr>
+        <w:tc>
+          <w:tcPr>
+            <w:tcW w:w="1298" w:type="dxa"/>
+          </w:tcPr>
+          <w:p>
+            <w:pPr>
+              <w:pStyle w:val="Compact"/>
+              <w:rPr>
+                <w:lang w:val="it-CH"/>
+              </w:rPr>
+            </w:pPr>
+            <w:r>
+              <w:t>GCCTCG</w:t>
+            </w:r>
+          </w:p>
+        </w:tc>
         <w:tc>
           <w:tcPr>
             <w:tcW w:w="0" w:type="auto"/>
@@ -5582,19 +5712,6 @@
               <w:pStyle w:val="Compact"/>
             </w:pPr>
             <w:r>
-              <w:t>GCCTCG</w:t>
-            </w:r>
-          </w:p>
-        </w:tc>
-        <w:tc>
-          <w:tcPr>
-            <w:tcW w:w="0" w:type="auto"/>
-          </w:tcPr>
-          <w:p>
-            <w:pPr>
-              <w:pStyle w:val="Compact"/>
-            </w:pPr>
-            <w:r>
               <w:t>CuAAC</w:t>
             </w:r>
           </w:p>
@@ -5627,6 +5744,22 @@
         </w:tc>
       </w:tr>
       <w:tr>
+        <w:tc>
+          <w:tcPr>
+            <w:tcW w:w="1298" w:type="dxa"/>
+          </w:tcPr>
+          <w:p>
+            <w:pPr>
+              <w:pStyle w:val="Compact"/>
+              <w:rPr>
+                <w:lang w:val="fr-CH"/>
+              </w:rPr>
+            </w:pPr>
+            <w:r>
+              <w:t>TCCGAC</w:t>
+            </w:r>
+          </w:p>
+        </w:tc>
         <w:tc>
           <w:tcPr>
             <w:tcW w:w="0" w:type="auto"/>
@@ -5655,19 +5788,6 @@
               <w:pStyle w:val="Compact"/>
             </w:pPr>
             <w:r>
-              <w:t>TCCGAC</w:t>
-            </w:r>
-          </w:p>
-        </w:tc>
-        <w:tc>
-          <w:tcPr>
-            <w:tcW w:w="0" w:type="auto"/>
-          </w:tcPr>
-          <w:p>
-            <w:pPr>
-              <w:pStyle w:val="Compact"/>
-            </w:pPr>
-            <w:r>
               <w:t>CuAAC</w:t>
             </w:r>
           </w:p>
@@ -5700,6 +5820,22 @@
         </w:tc>
       </w:tr>
       <w:tr>
+        <w:tc>
+          <w:tcPr>
+            <w:tcW w:w="1298" w:type="dxa"/>
+          </w:tcPr>
+          <w:p>
+            <w:pPr>
+              <w:pStyle w:val="Compact"/>
+              <w:rPr>
+                <w:lang w:val="fr-CH"/>
+              </w:rPr>
+            </w:pPr>
+            <w:r>
+              <w:t>CAAGTG</w:t>
+            </w:r>
+          </w:p>
+        </w:tc>
         <w:tc>
           <w:tcPr>
             <w:tcW w:w="0" w:type="auto"/>
@@ -5728,19 +5864,6 @@
               <w:pStyle w:val="Compact"/>
             </w:pPr>
             <w:r>
-              <w:t>CAAGTG</w:t>
-            </w:r>
-          </w:p>
-        </w:tc>
-        <w:tc>
-          <w:tcPr>
-            <w:tcW w:w="0" w:type="auto"/>
-          </w:tcPr>
-          <w:p>
-            <w:pPr>
-              <w:pStyle w:val="Compact"/>
-            </w:pPr>
-            <w:r>
               <w:t>CuAAC</w:t>
             </w:r>
           </w:p>
@@ -5775,7 +5898,7 @@
       <w:tr>
         <w:tc>
           <w:tcPr>
-            <w:tcW w:w="0" w:type="auto"/>
+            <w:tcW w:w="1298" w:type="dxa"/>
           </w:tcPr>
           <w:p>
             <w:pPr>
@@ -5849,7 +5972,21 @@
           <w:b/>
           <w:bCs/>
         </w:rPr>
-        <w:t>Required columns:</w:t>
+        <w:t>Required columns</w:t>
+      </w:r>
+      <w:r>
+        <w:rPr>
+          <w:b/>
+          <w:bCs/>
+        </w:rPr>
+        <w:t xml:space="preserve"> for demultiplexing</w:t>
+      </w:r>
+      <w:r>
+        <w:rPr>
+          <w:b/>
+          <w:bCs/>
+        </w:rPr>
+        <w:t>:</w:t>
       </w:r>
     </w:p>
     <w:p>
@@ -5872,6 +6009,22 @@
     </w:p>
     <w:p>
       <w:pPr>
+        <w:pStyle w:val="BodyText"/>
+        <w:rPr>
+          <w:b/>
+          <w:bCs/>
+        </w:rPr>
+      </w:pPr>
+      <w:r>
+        <w:rPr>
+          <w:b/>
+          <w:bCs/>
+        </w:rPr>
+        <w:t>Required columns for library enumeration:</w:t>
+      </w:r>
+    </w:p>
+    <w:p>
+      <w:pPr>
         <w:pStyle w:val="Compact"/>
         <w:numPr>
           <w:ilvl w:val="0"/>
@@ -5940,30 +6093,6 @@
       </w:r>
       <w:r>
         <w:t>: Name of the product formed (required for enumeration)</w:t>
-      </w:r>
-    </w:p>
-    <w:p>
-      <w:pPr>
-        <w:pStyle w:val="FirstParagraph"/>
-      </w:pPr>
-      <w:r>
-        <w:rPr>
-          <w:b/>
-          <w:bCs/>
-        </w:rPr>
-        <w:t>Note</w:t>
-      </w:r>
-      <w:r>
-        <w:t xml:space="preserve">: If you only want to perform demultiplexing without library enumeration, only the </w:t>
-      </w:r>
-      <w:r>
-        <w:rPr>
-          <w:rStyle w:val="VerbatimChar"/>
-        </w:rPr>
-        <w:t>codon</w:t>
-      </w:r>
-      <w:r>
-        <w:t xml:space="preserve"> column is required.</w:t>
       </w:r>
     </w:p>
     <w:p>
@@ -5989,6 +6118,9 @@
       <w:pPr>
         <w:pStyle w:val="FirstParagraph"/>
       </w:pPr>
+      <w:r>
+        <w:t xml:space="preserve">Only required for library enumeration. </w:t>
+      </w:r>
       <w:r>
         <w:t>Define all chemical reactions used during library synthesis using SMARTS notation.</w:t>
       </w:r>
@@ -6057,6 +6189,7 @@
               <w:pStyle w:val="Compact"/>
             </w:pPr>
             <w:r>
+              <w:lastRenderedPageBreak/>
               <w:t>CuAAC</w:t>
             </w:r>
           </w:p>
@@ -6151,6 +6284,9 @@
       <w:pPr>
         <w:pStyle w:val="FirstParagraph"/>
       </w:pPr>
+      <w:r>
+        <w:t xml:space="preserve">Only required for library enumeration. </w:t>
+      </w:r>
       <w:r>
         <w:t>Define any additional chemical compounds (scaffolds, reagents) used in the reactions.</w:t>
       </w:r>
@@ -6389,7 +6525,6 @@
               <w:pStyle w:val="Compact"/>
             </w:pPr>
             <w:r>
-              <w:lastRenderedPageBreak/>
               <w:t>scaffold_6</w:t>
             </w:r>
           </w:p>
@@ -6418,11 +6553,56 @@
     <w:p>
       <w:pPr>
         <w:pStyle w:val="Heading4"/>
+        <w:rPr>
+          <w:i w:val="0"/>
+          <w:iCs w:val="0"/>
+        </w:rPr>
       </w:pPr>
       <w:bookmarkStart w:id="36" w:name="step-3--generate-configuration-file"/>
       <w:bookmarkEnd w:id="32"/>
       <w:bookmarkEnd w:id="35"/>
       <w:r>
+        <w:rPr>
+          <w:i w:val="0"/>
+          <w:iCs w:val="0"/>
+        </w:rPr>
+        <w:t>2.4 Create the additional reaction steps</w:t>
+      </w:r>
+    </w:p>
+    <w:p>
+      <w:pPr>
+        <w:pStyle w:val="FirstParagraph"/>
+      </w:pPr>
+      <w:r>
+        <w:t xml:space="preserve">Only required for </w:t>
+      </w:r>
+      <w:r>
+        <w:t xml:space="preserve">advanced </w:t>
+      </w:r>
+      <w:r>
+        <w:t>library enumeration.</w:t>
+      </w:r>
+      <w:r>
+        <w:t xml:space="preserve"> </w:t>
+      </w:r>
+      <w:r>
+        <w:t xml:space="preserve">If the synthesis of the library requires additional reaction steps for example for conversion of precursor molecules or deprotection steps before reactions, those can be described in the sheet </w:t>
+      </w:r>
+      <w:r>
+        <w:rPr>
+          <w:rStyle w:val="VerbatimChar"/>
+        </w:rPr>
+        <w:t>reaction_graph</w:t>
+      </w:r>
+      <w:r>
+        <w:t>.</w:t>
+      </w:r>
+    </w:p>
+    <w:p>
+      <w:pPr>
+        <w:pStyle w:val="Heading4"/>
+      </w:pPr>
+      <w:r>
         <w:t>Step 3 | Generate configuration file</w:t>
       </w:r>
     </w:p>
@@ -6519,7 +6699,21 @@
         <w:t>save_dir/name/config.yaml</w:t>
       </w:r>
       <w:r>
-        <w:t xml:space="preserve"> as specified in your Excel file.</w:t>
+        <w:t xml:space="preserve"> as specified in your Excel file</w:t>
+      </w:r>
+      <w:r>
+        <w:t xml:space="preserve"> in sheet </w:t>
+      </w:r>
+      <w:r>
+        <w:rPr>
+          <w:rFonts w:ascii="Consolas" w:hAnsi="Consolas" w:cs="Consolas"/>
+          <w:sz w:val="22"/>
+          <w:szCs w:val="22"/>
+        </w:rPr>
+        <w:t>experiment</w:t>
+      </w:r>
+      <w:r>
+        <w:t>.</w:t>
       </w:r>
     </w:p>
     <w:p>
@@ -6569,10 +6763,23 @@
           <w:b/>
           <w:bCs/>
         </w:rPr>
+        <w:lastRenderedPageBreak/>
         <w:t>TROUBLESHOOTING</w:t>
       </w:r>
       <w:r>
-        <w:t>: If the command fails, verify that:</w:t>
+        <w:t xml:space="preserve">: </w:t>
+      </w:r>
+      <w:r>
+        <w:t xml:space="preserve">While the tool supports some basic input validation it </w:t>
+      </w:r>
+      <w:r>
+        <w:t>is</w:t>
+      </w:r>
+      <w:r>
+        <w:t xml:space="preserve"> helpful to check the following i</w:t>
+      </w:r>
+      <w:r>
+        <w:t>f the command fails:</w:t>
       </w:r>
     </w:p>
     <w:p>
@@ -6600,35 +6807,11 @@
       </w:r>
     </w:p>
     <w:p>
-      <w:pPr>
-        <w:pStyle w:val="Compact"/>
-        <w:numPr>
-          <w:ilvl w:val="0"/>
-          <w:numId w:val="18"/>
-        </w:numPr>
-      </w:pPr>
-      <w:r>
-        <w:t>DNA sequences contain only valid nucleotide characters (A, C, G, T)</w:t>
-      </w:r>
-    </w:p>
-    <w:p>
-      <w:pPr>
-        <w:pStyle w:val="Compact"/>
-        <w:numPr>
-          <w:ilvl w:val="0"/>
-          <w:numId w:val="18"/>
-        </w:numPr>
-      </w:pPr>
-      <w:r>
-        <w:t>SMILES strings are valid chemical structures</w:t>
-      </w:r>
-    </w:p>
-    <w:p>
       <w:r>
         <w:rPr>
           <w:noProof/>
         </w:rPr>
-        <w:pict w14:anchorId="3E78C301">
+        <w:pict w14:anchorId="03C93E85">
           <v:rect id="_x0000_i1036" alt="" style="width:468pt;height:.05pt;mso-width-percent:0;mso-height-percent:0;mso-width-percent:0;mso-height-percent:0" o:hralign="center" o:hrstd="t" o:hr="t"/>
         </w:pict>
       </w:r>
@@ -6745,78 +6928,78 @@
         </w:numPr>
       </w:pPr>
       <w:r>
+        <w:t>Validates chemical structures</w:t>
+      </w:r>
+    </w:p>
+    <w:p>
+      <w:pPr>
+        <w:pStyle w:val="Compact"/>
+        <w:numPr>
+          <w:ilvl w:val="0"/>
+          <w:numId w:val="19"/>
+        </w:numPr>
+      </w:pPr>
+      <w:r>
+        <w:t>Saves the complete library catalog</w:t>
+      </w:r>
+    </w:p>
+    <w:p>
+      <w:pPr>
+        <w:pStyle w:val="FirstParagraph"/>
+      </w:pPr>
+      <w:r>
+        <w:rPr>
+          <w:b/>
+          <w:bCs/>
+        </w:rPr>
+        <w:t>Expected outputs:</w:t>
+      </w:r>
+    </w:p>
+    <w:p>
+      <w:pPr>
+        <w:pStyle w:val="Compact"/>
+        <w:numPr>
+          <w:ilvl w:val="0"/>
+          <w:numId w:val="20"/>
+        </w:numPr>
+      </w:pPr>
+      <w:r>
+        <w:rPr>
+          <w:rStyle w:val="VerbatimChar"/>
+        </w:rPr>
+        <w:t>library.parquet</w:t>
+      </w:r>
+      <w:r>
+        <w:t>: Complete compound catalog with SMILES and barcode mappings</w:t>
+      </w:r>
+    </w:p>
+    <w:p>
+      <w:pPr>
+        <w:pStyle w:val="Compact"/>
+        <w:numPr>
+          <w:ilvl w:val="0"/>
+          <w:numId w:val="20"/>
+        </w:numPr>
+      </w:pPr>
+      <w:r>
+        <w:rPr>
+          <w:rStyle w:val="VerbatimChar"/>
+        </w:rPr>
+        <w:t>reaction_graph.png</w:t>
+      </w:r>
+      <w:r>
+        <w:t>: Visual representation of synthetic scheme</w:t>
+      </w:r>
+    </w:p>
+    <w:p>
+      <w:pPr>
+        <w:pStyle w:val="FirstParagraph"/>
+      </w:pPr>
+      <w:r>
+        <w:rPr>
+          <w:noProof/>
+        </w:rPr>
         <w:lastRenderedPageBreak/>
-        <w:t>Validates chemical structures</w:t>
-      </w:r>
-    </w:p>
-    <w:p>
-      <w:pPr>
-        <w:pStyle w:val="Compact"/>
-        <w:numPr>
-          <w:ilvl w:val="0"/>
-          <w:numId w:val="19"/>
-        </w:numPr>
-      </w:pPr>
-      <w:r>
-        <w:t>Saves the complete library catalog</w:t>
-      </w:r>
-    </w:p>
-    <w:p>
-      <w:pPr>
-        <w:pStyle w:val="FirstParagraph"/>
-      </w:pPr>
-      <w:r>
-        <w:rPr>
-          <w:b/>
-          <w:bCs/>
-        </w:rPr>
-        <w:t>Expected outputs:</w:t>
-      </w:r>
-    </w:p>
-    <w:p>
-      <w:pPr>
-        <w:pStyle w:val="Compact"/>
-        <w:numPr>
-          <w:ilvl w:val="0"/>
-          <w:numId w:val="20"/>
-        </w:numPr>
-      </w:pPr>
-      <w:r>
-        <w:rPr>
-          <w:rStyle w:val="VerbatimChar"/>
-        </w:rPr>
-        <w:t>library.parquet</w:t>
-      </w:r>
-      <w:r>
-        <w:t>: Complete compound catalog with SMILES and barcode mappings</w:t>
-      </w:r>
-    </w:p>
-    <w:p>
-      <w:pPr>
-        <w:pStyle w:val="Compact"/>
-        <w:numPr>
-          <w:ilvl w:val="0"/>
-          <w:numId w:val="20"/>
-        </w:numPr>
-      </w:pPr>
-      <w:r>
-        <w:rPr>
-          <w:rStyle w:val="VerbatimChar"/>
-        </w:rPr>
-        <w:t>reaction_graph.png</w:t>
-      </w:r>
-      <w:r>
-        <w:t>: Visual representation of synthetic scheme</w:t>
-      </w:r>
-    </w:p>
-    <w:p>
-      <w:pPr>
-        <w:pStyle w:val="FirstParagraph"/>
-      </w:pPr>
-      <w:r>
-        <w:rPr>
-          <w:noProof/>
-        </w:rPr>
         <w:drawing>
           <wp:inline distT="0" distB="0" distL="0" distR="0" wp14:anchorId="4B1B360C" wp14:editId="6DF54099">
             <wp:extent cx="5334000" cy="3556000"/>
@@ -6988,80 +7171,80 @@
           <w:b/>
           <w:bCs/>
         </w:rPr>
+        <w:t>Computed properties include:</w:t>
+      </w:r>
+    </w:p>
+    <w:p>
+      <w:pPr>
+        <w:pStyle w:val="Compact"/>
+        <w:numPr>
+          <w:ilvl w:val="0"/>
+          <w:numId w:val="22"/>
+        </w:numPr>
+      </w:pPr>
+      <w:r>
+        <w:rPr>
+          <w:b/>
+          <w:bCs/>
+        </w:rPr>
+        <w:t>Lipinski descriptors</w:t>
+      </w:r>
+      <w:r>
+        <w:t>: Molecular weight (MW), partition coefficient (LogP), hydrogen bond donors (HBD), hydrogen bond acceptors (HBA)</w:t>
+      </w:r>
+    </w:p>
+    <w:p>
+      <w:pPr>
+        <w:pStyle w:val="Compact"/>
+        <w:numPr>
+          <w:ilvl w:val="0"/>
+          <w:numId w:val="22"/>
+        </w:numPr>
+      </w:pPr>
+      <w:r>
+        <w:rPr>
+          <w:b/>
+          <w:bCs/>
+        </w:rPr>
+        <w:t>Topological indices</w:t>
+      </w:r>
+      <w:r>
+        <w:t>: Topological polar surface area (TPSA), rotatable bonds</w:t>
+      </w:r>
+    </w:p>
+    <w:p>
+      <w:pPr>
+        <w:pStyle w:val="Compact"/>
+        <w:numPr>
+          <w:ilvl w:val="0"/>
+          <w:numId w:val="22"/>
+        </w:numPr>
+      </w:pPr>
+      <w:r>
+        <w:rPr>
+          <w:b/>
+          <w:bCs/>
+        </w:rPr>
+        <w:t>Structural complexity metrics</w:t>
+      </w:r>
+      <w:r>
+        <w:t>: Number of aromatic rings, heavy atom count, formal charge</w:t>
+      </w:r>
+    </w:p>
+    <w:p>
+      <w:pPr>
+        <w:pStyle w:val="Compact"/>
+        <w:numPr>
+          <w:ilvl w:val="0"/>
+          <w:numId w:val="22"/>
+        </w:numPr>
+      </w:pPr>
+      <w:r>
+        <w:rPr>
+          <w:b/>
+          <w:bCs/>
+        </w:rPr>
         <w:lastRenderedPageBreak/>
-        <w:t>Computed properties include:</w:t>
-      </w:r>
-    </w:p>
-    <w:p>
-      <w:pPr>
-        <w:pStyle w:val="Compact"/>
-        <w:numPr>
-          <w:ilvl w:val="0"/>
-          <w:numId w:val="22"/>
-        </w:numPr>
-      </w:pPr>
-      <w:r>
-        <w:rPr>
-          <w:b/>
-          <w:bCs/>
-        </w:rPr>
-        <w:t>Lipinski descriptors</w:t>
-      </w:r>
-      <w:r>
-        <w:t>: Molecular weight (MW), partition coefficient (LogP), hydrogen bond donors (HBD), hydrogen bond acceptors (HBA)</w:t>
-      </w:r>
-    </w:p>
-    <w:p>
-      <w:pPr>
-        <w:pStyle w:val="Compact"/>
-        <w:numPr>
-          <w:ilvl w:val="0"/>
-          <w:numId w:val="22"/>
-        </w:numPr>
-      </w:pPr>
-      <w:r>
-        <w:rPr>
-          <w:b/>
-          <w:bCs/>
-        </w:rPr>
-        <w:t>Topological indices</w:t>
-      </w:r>
-      <w:r>
-        <w:t>: Topological polar surface area (TPSA), rotatable bonds</w:t>
-      </w:r>
-    </w:p>
-    <w:p>
-      <w:pPr>
-        <w:pStyle w:val="Compact"/>
-        <w:numPr>
-          <w:ilvl w:val="0"/>
-          <w:numId w:val="22"/>
-        </w:numPr>
-      </w:pPr>
-      <w:r>
-        <w:rPr>
-          <w:b/>
-          <w:bCs/>
-        </w:rPr>
-        <w:t>Structural complexity metrics</w:t>
-      </w:r>
-      <w:r>
-        <w:t>: Number of aromatic rings, heavy atom count, formal charge</w:t>
-      </w:r>
-    </w:p>
-    <w:p>
-      <w:pPr>
-        <w:pStyle w:val="Compact"/>
-        <w:numPr>
-          <w:ilvl w:val="0"/>
-          <w:numId w:val="22"/>
-        </w:numPr>
-      </w:pPr>
-      <w:r>
-        <w:rPr>
-          <w:b/>
-          <w:bCs/>
-        </w:rPr>
         <w:t>Drug-likeness scores</w:t>
       </w:r>
       <w:r>
@@ -7189,8 +7372,159 @@
       <w:bookmarkStart w:id="40" w:name="Xde3d1acbf1f0719959acfcbca78a05c2a57a9aa"/>
       <w:bookmarkEnd w:id="39"/>
       <w:r>
+        <w:t>Step 6 | Generate molecular representations for machine learning</w:t>
+      </w:r>
+    </w:p>
+    <w:p>
+      <w:pPr>
+        <w:pStyle w:val="FirstParagraph"/>
+      </w:pPr>
+      <w:r>
+        <w:t>Create standardized chemical representations compatible with machine learning frameworks:</w:t>
+      </w:r>
+    </w:p>
+    <w:p>
+      <w:pPr>
+        <w:pStyle w:val="SourceCode"/>
+      </w:pPr>
+      <w:r>
+        <w:rPr>
+          <w:rStyle w:val="CommentTok"/>
+        </w:rPr>
+        <w:t># Morgan fingerprints for similarity analysis</w:t>
+      </w:r>
+      <w:r>
+        <w:br/>
+      </w:r>
+      <w:r>
+        <w:rPr>
+          <w:rStyle w:val="CommentTok"/>
+        </w:rPr>
+        <w:t># ~600-1000 compounds/s</w:t>
+      </w:r>
+      <w:r>
+        <w:br/>
+      </w:r>
+      <w:r>
+        <w:rPr>
+          <w:rStyle w:val="ExtensionTok"/>
+        </w:rPr>
+        <w:t>delt-hit</w:t>
+      </w:r>
+      <w:r>
+        <w:rPr>
+          <w:rStyle w:val="NormalTok"/>
+        </w:rPr>
+        <w:t xml:space="preserve"> library represent </w:t>
+      </w:r>
+      <w:r>
+        <w:rPr>
+          <w:rStyle w:val="AttributeTok"/>
+        </w:rPr>
+        <w:t>--method</w:t>
+      </w:r>
+      <w:r>
+        <w:rPr>
+          <w:rStyle w:val="OperatorTok"/>
+        </w:rPr>
+        <w:t>=</w:t>
+      </w:r>
+      <w:r>
+        <w:rPr>
+          <w:rStyle w:val="NormalTok"/>
+        </w:rPr>
+        <w:t xml:space="preserve">morgan </w:t>
+      </w:r>
+      <w:r>
+        <w:rPr>
+          <w:rStyle w:val="AttributeTok"/>
+        </w:rPr>
+        <w:t>--config_path</w:t>
+      </w:r>
+      <w:r>
+        <w:rPr>
+          <w:rStyle w:val="OperatorTok"/>
+        </w:rPr>
+        <w:t>=</w:t>
+      </w:r>
+      <w:r>
+        <w:rPr>
+          <w:rStyle w:val="NormalTok"/>
+        </w:rPr>
+        <w:t>/path/to/config.yaml</w:t>
+      </w:r>
+      <w:r>
+        <w:br/>
+      </w:r>
+      <w:r>
+        <w:br/>
+      </w:r>
+      <w:r>
+        <w:rPr>
+          <w:rStyle w:val="CommentTok"/>
+        </w:rPr>
+        <w:t># BERT embeddings for deep learning applications</w:t>
+      </w:r>
+      <w:r>
+        <w:br/>
+      </w:r>
+      <w:r>
+        <w:rPr>
+          <w:rStyle w:val="CommentTok"/>
+        </w:rPr>
         <w:lastRenderedPageBreak/>
-        <w:t>Step 6 | Generate molecular representations for machine learning</w:t>
+        <w:t># ~600-1000 compounds/s</w:t>
+      </w:r>
+      <w:r>
+        <w:br/>
+      </w:r>
+      <w:r>
+        <w:rPr>
+          <w:rStyle w:val="ExtensionTok"/>
+        </w:rPr>
+        <w:t>delt-hit</w:t>
+      </w:r>
+      <w:r>
+        <w:rPr>
+          <w:rStyle w:val="NormalTok"/>
+        </w:rPr>
+        <w:t xml:space="preserve"> library represent </w:t>
+      </w:r>
+      <w:r>
+        <w:rPr>
+          <w:rStyle w:val="AttributeTok"/>
+        </w:rPr>
+        <w:t>--method</w:t>
+      </w:r>
+      <w:r>
+        <w:rPr>
+          <w:rStyle w:val="OperatorTok"/>
+        </w:rPr>
+        <w:t>=</w:t>
+      </w:r>
+      <w:r>
+        <w:rPr>
+          <w:rStyle w:val="NormalTok"/>
+        </w:rPr>
+        <w:t xml:space="preserve">bert </w:t>
+      </w:r>
+      <w:r>
+        <w:rPr>
+          <w:rStyle w:val="AttributeTok"/>
+        </w:rPr>
+        <w:t>--config_path</w:t>
+      </w:r>
+      <w:r>
+        <w:rPr>
+          <w:rStyle w:val="OperatorTok"/>
+        </w:rPr>
+        <w:t>=</w:t>
+      </w:r>
+      <w:r>
+        <w:rPr>
+          <w:rStyle w:val="NormalTok"/>
+        </w:rPr>
+        <w:t>/path/to/config.yaml</w:t>
       </w:r>
     </w:p>
     <w:p>
@@ -7198,150 +7532,47 @@
         <w:pStyle w:val="FirstParagraph"/>
       </w:pPr>
       <w:r>
-        <w:t>Create standardized chemical representations compatible with machine learning frameworks:</w:t>
-      </w:r>
-    </w:p>
-    <w:p>
-      <w:pPr>
-        <w:pStyle w:val="SourceCode"/>
-      </w:pPr>
-      <w:r>
-        <w:rPr>
-          <w:rStyle w:val="CommentTok"/>
-        </w:rPr>
-        <w:t># Morgan fingerprints for similarity analysis</w:t>
-      </w:r>
-      <w:r>
-        <w:br/>
-      </w:r>
-      <w:r>
-        <w:rPr>
-          <w:rStyle w:val="CommentTok"/>
-        </w:rPr>
-        <w:t># ~600-1000 compounds/s</w:t>
-      </w:r>
-      <w:r>
-        <w:br/>
-      </w:r>
-      <w:r>
-        <w:rPr>
-          <w:rStyle w:val="ExtensionTok"/>
-        </w:rPr>
-        <w:t>delt-hit</w:t>
-      </w:r>
-      <w:r>
-        <w:rPr>
-          <w:rStyle w:val="NormalTok"/>
-        </w:rPr>
-        <w:t xml:space="preserve"> library represent </w:t>
-      </w:r>
-      <w:r>
-        <w:rPr>
-          <w:rStyle w:val="AttributeTok"/>
-        </w:rPr>
-        <w:t>--method</w:t>
-      </w:r>
-      <w:r>
-        <w:rPr>
-          <w:rStyle w:val="OperatorTok"/>
-        </w:rPr>
-        <w:t>=</w:t>
-      </w:r>
-      <w:r>
-        <w:rPr>
-          <w:rStyle w:val="NormalTok"/>
-        </w:rPr>
-        <w:t xml:space="preserve">morgan </w:t>
-      </w:r>
-      <w:r>
-        <w:rPr>
-          <w:rStyle w:val="AttributeTok"/>
-        </w:rPr>
-        <w:t>--config_path</w:t>
-      </w:r>
-      <w:r>
-        <w:rPr>
-          <w:rStyle w:val="OperatorTok"/>
-        </w:rPr>
-        <w:t>=</w:t>
-      </w:r>
-      <w:r>
-        <w:rPr>
-          <w:rStyle w:val="NormalTok"/>
-        </w:rPr>
-        <w:t>/path/to/config.yaml</w:t>
-      </w:r>
-      <w:r>
-        <w:br/>
-      </w:r>
-      <w:r>
-        <w:br/>
-      </w:r>
-      <w:r>
-        <w:rPr>
-          <w:rStyle w:val="CommentTok"/>
-        </w:rPr>
-        <w:t># BERT embeddings for deep learning applications</w:t>
-      </w:r>
-      <w:r>
-        <w:br/>
-      </w:r>
-      <w:r>
-        <w:rPr>
-          <w:rStyle w:val="CommentTok"/>
-        </w:rPr>
-        <w:t># ~600-1000 compounds/s</w:t>
-      </w:r>
-      <w:r>
-        <w:br/>
-      </w:r>
-      <w:r>
-        <w:rPr>
-          <w:rStyle w:val="ExtensionTok"/>
-        </w:rPr>
-        <w:t>delt-hit</w:t>
-      </w:r>
-      <w:r>
-        <w:rPr>
-          <w:rStyle w:val="NormalTok"/>
-        </w:rPr>
-        <w:t xml:space="preserve"> library represent </w:t>
-      </w:r>
-      <w:r>
-        <w:rPr>
-          <w:rStyle w:val="AttributeTok"/>
-        </w:rPr>
-        <w:t>--method</w:t>
-      </w:r>
-      <w:r>
-        <w:rPr>
-          <w:rStyle w:val="OperatorTok"/>
-        </w:rPr>
-        <w:t>=</w:t>
-      </w:r>
-      <w:r>
-        <w:rPr>
-          <w:rStyle w:val="NormalTok"/>
-        </w:rPr>
-        <w:t xml:space="preserve">bert </w:t>
-      </w:r>
-      <w:r>
-        <w:rPr>
-          <w:rStyle w:val="AttributeTok"/>
-        </w:rPr>
-        <w:t>--config_path</w:t>
-      </w:r>
-      <w:r>
-        <w:rPr>
-          <w:rStyle w:val="OperatorTok"/>
-        </w:rPr>
-        <w:t>=</w:t>
-      </w:r>
-      <w:r>
-        <w:rPr>
-          <w:rStyle w:val="NormalTok"/>
-        </w:rPr>
-        <w:t>/path/to/config.yaml</w:t>
+        <w:rPr>
+          <w:b/>
+          <w:bCs/>
+        </w:rPr>
+        <w:t>Available representation methods:</w:t>
+      </w:r>
+    </w:p>
+    <w:p>
+      <w:pPr>
+        <w:pStyle w:val="Compact"/>
+        <w:numPr>
+          <w:ilvl w:val="0"/>
+          <w:numId w:val="24"/>
+        </w:numPr>
+      </w:pPr>
+      <w:r>
+        <w:rPr>
+          <w:rStyle w:val="VerbatimChar"/>
+        </w:rPr>
+        <w:t>morgan</w:t>
+      </w:r>
+      <w:r>
+        <w:t>: Morgan circular fingerprints (2048-bit vectors) for similarity searching and clustering</w:t>
+      </w:r>
+    </w:p>
+    <w:p>
+      <w:pPr>
+        <w:pStyle w:val="Compact"/>
+        <w:numPr>
+          <w:ilvl w:val="0"/>
+          <w:numId w:val="24"/>
+        </w:numPr>
+      </w:pPr>
+      <w:r>
+        <w:rPr>
+          <w:rStyle w:val="VerbatimChar"/>
+        </w:rPr>
+        <w:t>bert</w:t>
+      </w:r>
+      <w:r>
+        <w:t>: Transformer-based molecular embeddings (768-dimensional vectors) for deep learning</w:t>
       </w:r>
     </w:p>
     <w:p>
@@ -7353,43 +7584,43 @@
           <w:b/>
           <w:bCs/>
         </w:rPr>
-        <w:t>Available representation methods:</w:t>
-      </w:r>
-    </w:p>
-    <w:p>
-      <w:pPr>
-        <w:pStyle w:val="Compact"/>
-        <w:numPr>
-          <w:ilvl w:val="0"/>
-          <w:numId w:val="24"/>
+        <w:t>Expected outputs:</w:t>
+      </w:r>
+    </w:p>
+    <w:p>
+      <w:pPr>
+        <w:pStyle w:val="Compact"/>
+        <w:numPr>
+          <w:ilvl w:val="0"/>
+          <w:numId w:val="25"/>
         </w:numPr>
       </w:pPr>
       <w:r>
         <w:rPr>
           <w:rStyle w:val="VerbatimChar"/>
         </w:rPr>
-        <w:t>morgan</w:t>
-      </w:r>
-      <w:r>
-        <w:t>: Morgan circular fingerprints (2048-bit vectors) for similarity searching and clustering</w:t>
-      </w:r>
-    </w:p>
-    <w:p>
-      <w:pPr>
-        <w:pStyle w:val="Compact"/>
-        <w:numPr>
-          <w:ilvl w:val="0"/>
-          <w:numId w:val="24"/>
+        <w:t>representations/morgan.npz</w:t>
+      </w:r>
+      <w:r>
+        <w:t>: Sparse matrix of Morgan fingerprints</w:t>
+      </w:r>
+    </w:p>
+    <w:p>
+      <w:pPr>
+        <w:pStyle w:val="Compact"/>
+        <w:numPr>
+          <w:ilvl w:val="0"/>
+          <w:numId w:val="25"/>
         </w:numPr>
       </w:pPr>
       <w:r>
         <w:rPr>
           <w:rStyle w:val="VerbatimChar"/>
         </w:rPr>
-        <w:t>bert</w:t>
-      </w:r>
-      <w:r>
-        <w:t>: Transformer-based molecular embeddings (768-dimensional vectors) for deep learning</w:t>
+        <w:t>representations/bert.npz</w:t>
+      </w:r>
+      <w:r>
+        <w:t>: Dense matrix of BERT embeddings</w:t>
       </w:r>
     </w:p>
     <w:p>
@@ -7401,54 +7632,6 @@
           <w:b/>
           <w:bCs/>
         </w:rPr>
-        <w:t>Expected outputs:</w:t>
-      </w:r>
-    </w:p>
-    <w:p>
-      <w:pPr>
-        <w:pStyle w:val="Compact"/>
-        <w:numPr>
-          <w:ilvl w:val="0"/>
-          <w:numId w:val="25"/>
-        </w:numPr>
-      </w:pPr>
-      <w:r>
-        <w:rPr>
-          <w:rStyle w:val="VerbatimChar"/>
-        </w:rPr>
-        <w:t>representations/morgan.npz</w:t>
-      </w:r>
-      <w:r>
-        <w:t>: Sparse matrix of Morgan fingerprints</w:t>
-      </w:r>
-    </w:p>
-    <w:p>
-      <w:pPr>
-        <w:pStyle w:val="Compact"/>
-        <w:numPr>
-          <w:ilvl w:val="0"/>
-          <w:numId w:val="25"/>
-        </w:numPr>
-      </w:pPr>
-      <w:r>
-        <w:rPr>
-          <w:rStyle w:val="VerbatimChar"/>
-        </w:rPr>
-        <w:t>representations/bert.npz</w:t>
-      </w:r>
-      <w:r>
-        <w:t>: Dense matrix of BERT embeddings</w:t>
-      </w:r>
-    </w:p>
-    <w:p>
-      <w:pPr>
-        <w:pStyle w:val="FirstParagraph"/>
-      </w:pPr>
-      <w:r>
-        <w:rPr>
-          <w:b/>
-          <w:bCs/>
-        </w:rPr>
         <w:t>Note</w:t>
       </w:r>
       <w:r>
@@ -7460,7 +7643,7 @@
         <w:rPr>
           <w:noProof/>
         </w:rPr>
-        <w:pict w14:anchorId="7FF03369">
+        <w:pict w14:anchorId="684C890B">
           <v:rect id="_x0000_i1035" alt="" style="width:468pt;height:.05pt;mso-width-percent:0;mso-height-percent:0;mso-width-percent:0;mso-height-percent:0" o:hralign="center" o:hrstd="t" o:hr="t"/>
         </w:pict>
       </w:r>
@@ -7498,7 +7681,20 @@
         <w:pStyle w:val="FirstParagraph"/>
       </w:pPr>
       <w:r>
-        <w:t>The demultiplexing parameters defined in your Excel file control how sequence reads are processed. Key parameters include:</w:t>
+        <w:t>The demultiplexing parameters defined in your Excel file control how sequence reads are processed</w:t>
+      </w:r>
+      <w:r>
+        <w:t xml:space="preserve"> by </w:t>
+      </w:r>
+      <w:r>
+        <w:rPr>
+          <w:i/>
+          <w:iCs/>
+        </w:rPr>
+        <w:t>cutadapt</w:t>
+      </w:r>
+      <w:r>
+        <w:t>. Key parameters include:</w:t>
       </w:r>
     </w:p>
     <w:p>
@@ -7659,283 +7855,283 @@
         <w:rPr>
           <w:rStyle w:val="AttributeTok"/>
         </w:rPr>
+        <w:t xml:space="preserve">    </w:t>
+      </w:r>
+      <w:r>
+        <w:rPr>
+          <w:rStyle w:val="FunctionTok"/>
+        </w:rPr>
+        <w:t>indels</w:t>
+      </w:r>
+      <w:r>
+        <w:rPr>
+          <w:rStyle w:val="KeywordTok"/>
+        </w:rPr>
+        <w:t>:</w:t>
+      </w:r>
+      <w:r>
+        <w:rPr>
+          <w:rStyle w:val="AttributeTok"/>
+        </w:rPr>
+        <w:t xml:space="preserve"> </w:t>
+      </w:r>
+      <w:r>
+        <w:rPr>
+          <w:rStyle w:val="CharTok"/>
+        </w:rPr>
+        <w:t>false</w:t>
+      </w:r>
+      <w:r>
+        <w:br/>
+      </w:r>
+      <w:r>
+        <w:rPr>
+          <w:rStyle w:val="AttributeTok"/>
+        </w:rPr>
+        <w:t xml:space="preserve">  </w:t>
+      </w:r>
+      <w:r>
+        <w:rPr>
+          <w:rStyle w:val="FunctionTok"/>
+        </w:rPr>
+        <w:t>C0</w:t>
+      </w:r>
+      <w:r>
+        <w:rPr>
+          <w:rStyle w:val="KeywordTok"/>
+        </w:rPr>
+        <w:t>:</w:t>
+      </w:r>
+      <w:r>
+        <w:br/>
+      </w:r>
+      <w:r>
+        <w:rPr>
+          <w:rStyle w:val="AttributeTok"/>
+        </w:rPr>
+        <w:t xml:space="preserve">    </w:t>
+      </w:r>
+      <w:r>
+        <w:rPr>
+          <w:rStyle w:val="FunctionTok"/>
+        </w:rPr>
+        <w:t>type</w:t>
+      </w:r>
+      <w:r>
+        <w:rPr>
+          <w:rStyle w:val="KeywordTok"/>
+        </w:rPr>
+        <w:t>:</w:t>
+      </w:r>
+      <w:r>
+        <w:rPr>
+          <w:rStyle w:val="AttributeTok"/>
+        </w:rPr>
+        <w:t xml:space="preserve"> constant</w:t>
+      </w:r>
+      <w:r>
+        <w:br/>
+      </w:r>
+      <w:r>
+        <w:rPr>
+          <w:rStyle w:val="AttributeTok"/>
+        </w:rPr>
+        <w:t xml:space="preserve">    </w:t>
+      </w:r>
+      <w:r>
+        <w:rPr>
+          <w:rStyle w:val="FunctionTok"/>
+        </w:rPr>
+        <w:t>max_error_rate</w:t>
+      </w:r>
+      <w:r>
+        <w:rPr>
+          <w:rStyle w:val="KeywordTok"/>
+        </w:rPr>
+        <w:t>:</w:t>
+      </w:r>
+      <w:r>
+        <w:rPr>
+          <w:rStyle w:val="AttributeTok"/>
+        </w:rPr>
+        <w:t xml:space="preserve"> </w:t>
+      </w:r>
+      <w:r>
+        <w:rPr>
+          <w:rStyle w:val="FloatTok"/>
+        </w:rPr>
+        <w:t>1.01</w:t>
+      </w:r>
+      <w:r>
+        <w:rPr>
+          <w:rStyle w:val="CommentTok"/>
+        </w:rPr>
+        <w:t xml:space="preserve">   # Allow moderate errors in constant regions</w:t>
+      </w:r>
+      <w:r>
+        <w:br/>
+      </w:r>
+      <w:r>
+        <w:rPr>
+          <w:rStyle w:val="AttributeTok"/>
+        </w:rPr>
+        <w:t xml:space="preserve">    </w:t>
+      </w:r>
+      <w:r>
+        <w:rPr>
+          <w:rStyle w:val="FunctionTok"/>
+        </w:rPr>
+        <w:t>indels</w:t>
+      </w:r>
+      <w:r>
+        <w:rPr>
+          <w:rStyle w:val="KeywordTok"/>
+        </w:rPr>
+        <w:t>:</w:t>
+      </w:r>
+      <w:r>
+        <w:rPr>
+          <w:rStyle w:val="AttributeTok"/>
+        </w:rPr>
+        <w:t xml:space="preserve"> </w:t>
+      </w:r>
+      <w:r>
+        <w:rPr>
+          <w:rStyle w:val="CharTok"/>
+        </w:rPr>
+        <w:t>true</w:t>
+      </w:r>
+      <w:r>
+        <w:br/>
+      </w:r>
+      <w:r>
+        <w:rPr>
+          <w:rStyle w:val="AttributeTok"/>
+        </w:rPr>
+        <w:t xml:space="preserve">  </w:t>
+      </w:r>
+      <w:r>
+        <w:rPr>
+          <w:rStyle w:val="FunctionTok"/>
+        </w:rPr>
+        <w:t>B0</w:t>
+      </w:r>
+      <w:r>
+        <w:rPr>
+          <w:rStyle w:val="KeywordTok"/>
+        </w:rPr>
+        <w:t>:</w:t>
+      </w:r>
+      <w:r>
+        <w:br/>
+      </w:r>
+      <w:r>
+        <w:rPr>
+          <w:rStyle w:val="AttributeTok"/>
+        </w:rPr>
+        <w:t xml:space="preserve">    </w:t>
+      </w:r>
+      <w:r>
+        <w:rPr>
+          <w:rStyle w:val="FunctionTok"/>
+        </w:rPr>
+        <w:t>type</w:t>
+      </w:r>
+      <w:r>
+        <w:rPr>
+          <w:rStyle w:val="KeywordTok"/>
+        </w:rPr>
+        <w:t>:</w:t>
+      </w:r>
+      <w:r>
+        <w:rPr>
+          <w:rStyle w:val="AttributeTok"/>
+        </w:rPr>
+        <w:t xml:space="preserve"> building_block</w:t>
+      </w:r>
+      <w:r>
+        <w:br/>
+      </w:r>
+      <w:r>
+        <w:rPr>
+          <w:rStyle w:val="AttributeTok"/>
+        </w:rPr>
+        <w:t xml:space="preserve">    </w:t>
+      </w:r>
+      <w:r>
+        <w:rPr>
+          <w:rStyle w:val="FunctionTok"/>
+        </w:rPr>
+        <w:t>max_error_rate</w:t>
+      </w:r>
+      <w:r>
+        <w:rPr>
+          <w:rStyle w:val="KeywordTok"/>
+        </w:rPr>
+        <w:t>:</w:t>
+      </w:r>
+      <w:r>
+        <w:rPr>
+          <w:rStyle w:val="AttributeTok"/>
+        </w:rPr>
+        <w:t xml:space="preserve"> </w:t>
+      </w:r>
+      <w:r>
+        <w:rPr>
+          <w:rStyle w:val="FloatTok"/>
+        </w:rPr>
+        <w:t>0.0</w:t>
+      </w:r>
+      <w:r>
+        <w:rPr>
+          <w:rStyle w:val="CommentTok"/>
+        </w:rPr>
+        <w:t xml:space="preserve">    # Perfect match required for building block identification</w:t>
+      </w:r>
+      <w:r>
+        <w:br/>
+      </w:r>
+      <w:r>
+        <w:rPr>
+          <w:rStyle w:val="AttributeTok"/>
+        </w:rPr>
+        <w:t xml:space="preserve">    </w:t>
+      </w:r>
+      <w:r>
+        <w:rPr>
+          <w:rStyle w:val="FunctionTok"/>
+        </w:rPr>
+        <w:t>indels</w:t>
+      </w:r>
+      <w:r>
+        <w:rPr>
+          <w:rStyle w:val="KeywordTok"/>
+        </w:rPr>
+        <w:t>:</w:t>
+      </w:r>
+      <w:r>
+        <w:rPr>
+          <w:rStyle w:val="AttributeTok"/>
+        </w:rPr>
+        <w:t xml:space="preserve"> </w:t>
+      </w:r>
+      <w:r>
+        <w:rPr>
+          <w:rStyle w:val="CharTok"/>
+        </w:rPr>
+        <w:t>false</w:t>
+      </w:r>
+    </w:p>
+    <w:p>
+      <w:pPr>
+        <w:pStyle w:val="FirstParagraph"/>
+      </w:pPr>
+      <w:r>
+        <w:rPr>
+          <w:b/>
+          <w:bCs/>
+        </w:rPr>
         <w:lastRenderedPageBreak/>
-        <w:t xml:space="preserve">    </w:t>
-      </w:r>
-      <w:r>
-        <w:rPr>
-          <w:rStyle w:val="FunctionTok"/>
-        </w:rPr>
-        <w:t>indels</w:t>
-      </w:r>
-      <w:r>
-        <w:rPr>
-          <w:rStyle w:val="KeywordTok"/>
-        </w:rPr>
-        <w:t>:</w:t>
-      </w:r>
-      <w:r>
-        <w:rPr>
-          <w:rStyle w:val="AttributeTok"/>
-        </w:rPr>
-        <w:t xml:space="preserve"> </w:t>
-      </w:r>
-      <w:r>
-        <w:rPr>
-          <w:rStyle w:val="CharTok"/>
-        </w:rPr>
-        <w:t>false</w:t>
-      </w:r>
-      <w:r>
-        <w:br/>
-      </w:r>
-      <w:r>
-        <w:rPr>
-          <w:rStyle w:val="AttributeTok"/>
-        </w:rPr>
-        <w:t xml:space="preserve">  </w:t>
-      </w:r>
-      <w:r>
-        <w:rPr>
-          <w:rStyle w:val="FunctionTok"/>
-        </w:rPr>
-        <w:t>C0</w:t>
-      </w:r>
-      <w:r>
-        <w:rPr>
-          <w:rStyle w:val="KeywordTok"/>
-        </w:rPr>
-        <w:t>:</w:t>
-      </w:r>
-      <w:r>
-        <w:br/>
-      </w:r>
-      <w:r>
-        <w:rPr>
-          <w:rStyle w:val="AttributeTok"/>
-        </w:rPr>
-        <w:t xml:space="preserve">    </w:t>
-      </w:r>
-      <w:r>
-        <w:rPr>
-          <w:rStyle w:val="FunctionTok"/>
-        </w:rPr>
-        <w:t>type</w:t>
-      </w:r>
-      <w:r>
-        <w:rPr>
-          <w:rStyle w:val="KeywordTok"/>
-        </w:rPr>
-        <w:t>:</w:t>
-      </w:r>
-      <w:r>
-        <w:rPr>
-          <w:rStyle w:val="AttributeTok"/>
-        </w:rPr>
-        <w:t xml:space="preserve"> constant</w:t>
-      </w:r>
-      <w:r>
-        <w:br/>
-      </w:r>
-      <w:r>
-        <w:rPr>
-          <w:rStyle w:val="AttributeTok"/>
-        </w:rPr>
-        <w:t xml:space="preserve">    </w:t>
-      </w:r>
-      <w:r>
-        <w:rPr>
-          <w:rStyle w:val="FunctionTok"/>
-        </w:rPr>
-        <w:t>max_error_rate</w:t>
-      </w:r>
-      <w:r>
-        <w:rPr>
-          <w:rStyle w:val="KeywordTok"/>
-        </w:rPr>
-        <w:t>:</w:t>
-      </w:r>
-      <w:r>
-        <w:rPr>
-          <w:rStyle w:val="AttributeTok"/>
-        </w:rPr>
-        <w:t xml:space="preserve"> </w:t>
-      </w:r>
-      <w:r>
-        <w:rPr>
-          <w:rStyle w:val="FloatTok"/>
-        </w:rPr>
-        <w:t>1.01</w:t>
-      </w:r>
-      <w:r>
-        <w:rPr>
-          <w:rStyle w:val="CommentTok"/>
-        </w:rPr>
-        <w:t xml:space="preserve">   # Allow moderate errors in constant regions</w:t>
-      </w:r>
-      <w:r>
-        <w:br/>
-      </w:r>
-      <w:r>
-        <w:rPr>
-          <w:rStyle w:val="AttributeTok"/>
-        </w:rPr>
-        <w:t xml:space="preserve">    </w:t>
-      </w:r>
-      <w:r>
-        <w:rPr>
-          <w:rStyle w:val="FunctionTok"/>
-        </w:rPr>
-        <w:t>indels</w:t>
-      </w:r>
-      <w:r>
-        <w:rPr>
-          <w:rStyle w:val="KeywordTok"/>
-        </w:rPr>
-        <w:t>:</w:t>
-      </w:r>
-      <w:r>
-        <w:rPr>
-          <w:rStyle w:val="AttributeTok"/>
-        </w:rPr>
-        <w:t xml:space="preserve"> </w:t>
-      </w:r>
-      <w:r>
-        <w:rPr>
-          <w:rStyle w:val="CharTok"/>
-        </w:rPr>
-        <w:t>true</w:t>
-      </w:r>
-      <w:r>
-        <w:br/>
-      </w:r>
-      <w:r>
-        <w:rPr>
-          <w:rStyle w:val="AttributeTok"/>
-        </w:rPr>
-        <w:t xml:space="preserve">  </w:t>
-      </w:r>
-      <w:r>
-        <w:rPr>
-          <w:rStyle w:val="FunctionTok"/>
-        </w:rPr>
-        <w:t>B0</w:t>
-      </w:r>
-      <w:r>
-        <w:rPr>
-          <w:rStyle w:val="KeywordTok"/>
-        </w:rPr>
-        <w:t>:</w:t>
-      </w:r>
-      <w:r>
-        <w:br/>
-      </w:r>
-      <w:r>
-        <w:rPr>
-          <w:rStyle w:val="AttributeTok"/>
-        </w:rPr>
-        <w:t xml:space="preserve">    </w:t>
-      </w:r>
-      <w:r>
-        <w:rPr>
-          <w:rStyle w:val="FunctionTok"/>
-        </w:rPr>
-        <w:t>type</w:t>
-      </w:r>
-      <w:r>
-        <w:rPr>
-          <w:rStyle w:val="KeywordTok"/>
-        </w:rPr>
-        <w:t>:</w:t>
-      </w:r>
-      <w:r>
-        <w:rPr>
-          <w:rStyle w:val="AttributeTok"/>
-        </w:rPr>
-        <w:t xml:space="preserve"> building_block</w:t>
-      </w:r>
-      <w:r>
-        <w:br/>
-      </w:r>
-      <w:r>
-        <w:rPr>
-          <w:rStyle w:val="AttributeTok"/>
-        </w:rPr>
-        <w:t xml:space="preserve">    </w:t>
-      </w:r>
-      <w:r>
-        <w:rPr>
-          <w:rStyle w:val="FunctionTok"/>
-        </w:rPr>
-        <w:t>max_error_rate</w:t>
-      </w:r>
-      <w:r>
-        <w:rPr>
-          <w:rStyle w:val="KeywordTok"/>
-        </w:rPr>
-        <w:t>:</w:t>
-      </w:r>
-      <w:r>
-        <w:rPr>
-          <w:rStyle w:val="AttributeTok"/>
-        </w:rPr>
-        <w:t xml:space="preserve"> </w:t>
-      </w:r>
-      <w:r>
-        <w:rPr>
-          <w:rStyle w:val="FloatTok"/>
-        </w:rPr>
-        <w:t>0.0</w:t>
-      </w:r>
-      <w:r>
-        <w:rPr>
-          <w:rStyle w:val="CommentTok"/>
-        </w:rPr>
-        <w:t xml:space="preserve">    # Perfect match required for building block identification</w:t>
-      </w:r>
-      <w:r>
-        <w:br/>
-      </w:r>
-      <w:r>
-        <w:rPr>
-          <w:rStyle w:val="AttributeTok"/>
-        </w:rPr>
-        <w:t xml:space="preserve">    </w:t>
-      </w:r>
-      <w:r>
-        <w:rPr>
-          <w:rStyle w:val="FunctionTok"/>
-        </w:rPr>
-        <w:t>indels</w:t>
-      </w:r>
-      <w:r>
-        <w:rPr>
-          <w:rStyle w:val="KeywordTok"/>
-        </w:rPr>
-        <w:t>:</w:t>
-      </w:r>
-      <w:r>
-        <w:rPr>
-          <w:rStyle w:val="AttributeTok"/>
-        </w:rPr>
-        <w:t xml:space="preserve"> </w:t>
-      </w:r>
-      <w:r>
-        <w:rPr>
-          <w:rStyle w:val="CharTok"/>
-        </w:rPr>
-        <w:t>false</w:t>
-      </w:r>
-    </w:p>
-    <w:p>
-      <w:pPr>
-        <w:pStyle w:val="FirstParagraph"/>
-      </w:pPr>
-      <w:r>
-        <w:rPr>
-          <w:b/>
-          <w:bCs/>
-        </w:rPr>
         <w:t>CRITICAL STEP</w:t>
       </w:r>
       <w:r>
@@ -7957,12 +8153,21 @@
         <w:pStyle w:val="FirstParagraph"/>
       </w:pPr>
       <w:r>
-        <w:t>Generate the demultiplexing scripts and execute the analysis:</w:t>
+        <w:t>Generate the demultiplexing scripts</w:t>
+      </w:r>
+      <w:r>
+        <w:t xml:space="preserve"> with its dependencies</w:t>
+      </w:r>
+      <w:r>
+        <w:t xml:space="preserve"> and execute the analysis:</w:t>
       </w:r>
     </w:p>
     <w:p>
       <w:pPr>
         <w:pStyle w:val="SourceCode"/>
+        <w:rPr>
+          <w:rStyle w:val="ExtensionTok"/>
+        </w:rPr>
       </w:pPr>
       <w:r>
         <w:rPr>
@@ -8013,40 +8218,13 @@
         <w:rPr>
           <w:rStyle w:val="CommentTok"/>
         </w:rPr>
-        <w:t># Make the script executable</w:t>
+        <w:t># Execute demultiplexing</w:t>
       </w:r>
       <w:r>
         <w:br/>
       </w:r>
       <w:r>
         <w:rPr>
-          <w:rStyle w:val="FunctionTok"/>
-        </w:rPr>
-        <w:t>chmod</w:t>
-      </w:r>
-      <w:r>
-        <w:rPr>
-          <w:rStyle w:val="NormalTok"/>
-        </w:rPr>
-        <w:t xml:space="preserve"> u+x /path/to/experiment/demultiplex/cutadapt_input_files/demultiplex.sh</w:t>
-      </w:r>
-      <w:r>
-        <w:br/>
-      </w:r>
-      <w:r>
-        <w:br/>
-      </w:r>
-      <w:r>
-        <w:rPr>
-          <w:rStyle w:val="CommentTok"/>
-        </w:rPr>
-        <w:t># Execute demultiplexing (this step takes the longest)</w:t>
-      </w:r>
-      <w:r>
-        <w:br/>
-      </w:r>
-      <w:r>
-        <w:rPr>
           <w:rStyle w:val="ExtensionTok"/>
         </w:rPr>
         <w:t>/path/to/experiment/demultiplex/cutadapt_input_files/demultiplex.sh</w:t>
@@ -8119,21 +8297,19 @@
     </w:p>
     <w:p>
       <w:pPr>
-        <w:pStyle w:val="Compact"/>
-        <w:numPr>
-          <w:ilvl w:val="0"/>
-          <w:numId w:val="27"/>
-        </w:numPr>
-      </w:pPr>
-      <w:r>
-        <w:rPr>
-          <w:b/>
-          <w:bCs/>
-        </w:rPr>
-        <w:t>Count aggregation</w:t>
-      </w:r>
-      <w:r>
-        <w:t>: Tabulation of reads per compound per selection</w:t>
+        <w:pStyle w:val="BodyText"/>
+      </w:pPr>
+      <w:r>
+        <w:t xml:space="preserve">The produced demultiplexing </w:t>
+      </w:r>
+      <w:r>
+        <w:t xml:space="preserve">executable uses cutadapt and to process the FASTQ file and map the sequences to the selection and codon ids. It generates the </w:t>
+      </w:r>
+      <w:r>
+        <w:t>reads_with_adapters.gz</w:t>
+      </w:r>
+      <w:r>
+        <w:t xml:space="preserve"> file that contains all sequences that have been mapped.</w:t>
       </w:r>
     </w:p>
     <w:p>
@@ -8197,24 +8373,6 @@
       </w:r>
       <w:r>
         <w:t>: Intermediate files with extracted barcodes</w:t>
-      </w:r>
-    </w:p>
-    <w:p>
-      <w:pPr>
-        <w:pStyle w:val="Compact"/>
-        <w:numPr>
-          <w:ilvl w:val="0"/>
-          <w:numId w:val="28"/>
-        </w:numPr>
-      </w:pPr>
-      <w:r>
-        <w:rPr>
-          <w:rStyle w:val="VerbatimChar"/>
-        </w:rPr>
-        <w:t>selections/*/counts.txt</w:t>
-      </w:r>
-      <w:r>
-        <w:t>: Raw count tables for each selection (generated in Step 9)</w:t>
       </w:r>
     </w:p>
     <w:p>
@@ -8224,142 +8382,142 @@
       <w:bookmarkStart w:id="44" w:name="X36632f9da45bb9042e270f01a5fbba5c7d6b4eb"/>
       <w:bookmarkEnd w:id="43"/>
       <w:r>
+        <w:t>Step 9 | Process demultiplexing results and generate count tables</w:t>
+      </w:r>
+    </w:p>
+    <w:p>
+      <w:pPr>
+        <w:pStyle w:val="FirstParagraph"/>
+      </w:pPr>
+      <w:r>
+        <w:t>After demultiplexing completes, aggregate the results into count tables for each selection:</w:t>
+      </w:r>
+    </w:p>
+    <w:p>
+      <w:pPr>
+        <w:pStyle w:val="SourceCode"/>
+      </w:pPr>
+      <w:r>
+        <w:rPr>
+          <w:rStyle w:val="CommentTok"/>
+        </w:rPr>
+        <w:t># Process demultiplexing output and generate count tables</w:t>
+      </w:r>
+      <w:r>
+        <w:br/>
+      </w:r>
+      <w:r>
+        <w:rPr>
+          <w:rStyle w:val="ExtensionTok"/>
+        </w:rPr>
+        <w:t>delt-hit</w:t>
+      </w:r>
+      <w:r>
+        <w:rPr>
+          <w:rStyle w:val="NormalTok"/>
+        </w:rPr>
+        <w:t xml:space="preserve"> demultiplex process </w:t>
+      </w:r>
+      <w:r>
+        <w:rPr>
+          <w:rStyle w:val="AttributeTok"/>
+        </w:rPr>
+        <w:t>--config_path</w:t>
+      </w:r>
+      <w:r>
+        <w:rPr>
+          <w:rStyle w:val="OperatorTok"/>
+        </w:rPr>
+        <w:t>=</w:t>
+      </w:r>
+      <w:r>
+        <w:rPr>
+          <w:rStyle w:val="NormalTok"/>
+        </w:rPr>
+        <w:t>/path/to/config.yaml</w:t>
+      </w:r>
+    </w:p>
+    <w:p>
+      <w:pPr>
+        <w:pStyle w:val="FirstParagraph"/>
+      </w:pPr>
+      <w:r>
+        <w:t>This command:</w:t>
+      </w:r>
+    </w:p>
+    <w:p>
+      <w:pPr>
+        <w:pStyle w:val="Compact"/>
+        <w:numPr>
+          <w:ilvl w:val="0"/>
+          <w:numId w:val="29"/>
+        </w:numPr>
+      </w:pPr>
+      <w:r>
+        <w:t>Parses the demultiplexed reads</w:t>
+      </w:r>
+    </w:p>
+    <w:p>
+      <w:pPr>
+        <w:pStyle w:val="Compact"/>
+        <w:numPr>
+          <w:ilvl w:val="0"/>
+          <w:numId w:val="29"/>
+        </w:numPr>
+      </w:pPr>
+      <w:r>
+        <w:t>Maps barcode combinations to library members</w:t>
+      </w:r>
+    </w:p>
+    <w:p>
+      <w:pPr>
+        <w:pStyle w:val="Compact"/>
+        <w:numPr>
+          <w:ilvl w:val="0"/>
+          <w:numId w:val="29"/>
+        </w:numPr>
+      </w:pPr>
+      <w:r>
+        <w:t>Generates count tables for each selection</w:t>
+      </w:r>
+    </w:p>
+    <w:p>
+      <w:pPr>
+        <w:pStyle w:val="Compact"/>
+        <w:numPr>
+          <w:ilvl w:val="0"/>
+          <w:numId w:val="29"/>
+        </w:numPr>
+      </w:pPr>
+      <w:r>
+        <w:t>Saves results in standardized format</w:t>
+      </w:r>
+    </w:p>
+    <w:p>
+      <w:pPr>
+        <w:pStyle w:val="FirstParagraph"/>
+      </w:pPr>
+      <w:r>
+        <w:rPr>
+          <w:b/>
+          <w:bCs/>
+        </w:rPr>
+        <w:t>Expected outputs:</w:t>
+      </w:r>
+    </w:p>
+    <w:p>
+      <w:pPr>
+        <w:pStyle w:val="Compact"/>
+        <w:numPr>
+          <w:ilvl w:val="0"/>
+          <w:numId w:val="30"/>
+        </w:numPr>
+      </w:pPr>
+      <w:r>
+        <w:rPr>
+          <w:rStyle w:val="VerbatimChar"/>
+        </w:rPr>
         <w:lastRenderedPageBreak/>
-        <w:t>Step 9 | Process demultiplexing results and generate count tables</w:t>
-      </w:r>
-    </w:p>
-    <w:p>
-      <w:pPr>
-        <w:pStyle w:val="FirstParagraph"/>
-      </w:pPr>
-      <w:r>
-        <w:t>After demultiplexing completes, aggregate the results into count tables for each selection:</w:t>
-      </w:r>
-    </w:p>
-    <w:p>
-      <w:pPr>
-        <w:pStyle w:val="SourceCode"/>
-      </w:pPr>
-      <w:r>
-        <w:rPr>
-          <w:rStyle w:val="CommentTok"/>
-        </w:rPr>
-        <w:t># Process demultiplexing output and generate count tables</w:t>
-      </w:r>
-      <w:r>
-        <w:br/>
-      </w:r>
-      <w:r>
-        <w:rPr>
-          <w:rStyle w:val="ExtensionTok"/>
-        </w:rPr>
-        <w:t>delt-hit</w:t>
-      </w:r>
-      <w:r>
-        <w:rPr>
-          <w:rStyle w:val="NormalTok"/>
-        </w:rPr>
-        <w:t xml:space="preserve"> demultiplex process </w:t>
-      </w:r>
-      <w:r>
-        <w:rPr>
-          <w:rStyle w:val="AttributeTok"/>
-        </w:rPr>
-        <w:t>--config_path</w:t>
-      </w:r>
-      <w:r>
-        <w:rPr>
-          <w:rStyle w:val="OperatorTok"/>
-        </w:rPr>
-        <w:t>=</w:t>
-      </w:r>
-      <w:r>
-        <w:rPr>
-          <w:rStyle w:val="NormalTok"/>
-        </w:rPr>
-        <w:t>/path/to/config.yaml</w:t>
-      </w:r>
-    </w:p>
-    <w:p>
-      <w:pPr>
-        <w:pStyle w:val="FirstParagraph"/>
-      </w:pPr>
-      <w:r>
-        <w:t>This command:</w:t>
-      </w:r>
-    </w:p>
-    <w:p>
-      <w:pPr>
-        <w:pStyle w:val="Compact"/>
-        <w:numPr>
-          <w:ilvl w:val="0"/>
-          <w:numId w:val="29"/>
-        </w:numPr>
-      </w:pPr>
-      <w:r>
-        <w:t>Parses the demultiplexed reads</w:t>
-      </w:r>
-    </w:p>
-    <w:p>
-      <w:pPr>
-        <w:pStyle w:val="Compact"/>
-        <w:numPr>
-          <w:ilvl w:val="0"/>
-          <w:numId w:val="29"/>
-        </w:numPr>
-      </w:pPr>
-      <w:r>
-        <w:t>Maps barcode combinations to library members</w:t>
-      </w:r>
-    </w:p>
-    <w:p>
-      <w:pPr>
-        <w:pStyle w:val="Compact"/>
-        <w:numPr>
-          <w:ilvl w:val="0"/>
-          <w:numId w:val="29"/>
-        </w:numPr>
-      </w:pPr>
-      <w:r>
-        <w:t>Generates count tables for each selection</w:t>
-      </w:r>
-    </w:p>
-    <w:p>
-      <w:pPr>
-        <w:pStyle w:val="Compact"/>
-        <w:numPr>
-          <w:ilvl w:val="0"/>
-          <w:numId w:val="29"/>
-        </w:numPr>
-      </w:pPr>
-      <w:r>
-        <w:t>Saves results in standardized format</w:t>
-      </w:r>
-    </w:p>
-    <w:p>
-      <w:pPr>
-        <w:pStyle w:val="FirstParagraph"/>
-      </w:pPr>
-      <w:r>
-        <w:rPr>
-          <w:b/>
-          <w:bCs/>
-        </w:rPr>
-        <w:t>Expected outputs:</w:t>
-      </w:r>
-    </w:p>
-    <w:p>
-      <w:pPr>
-        <w:pStyle w:val="Compact"/>
-        <w:numPr>
-          <w:ilvl w:val="0"/>
-          <w:numId w:val="30"/>
-        </w:numPr>
-      </w:pPr>
-      <w:r>
-        <w:rPr>
-          <w:rStyle w:val="VerbatimChar"/>
-        </w:rPr>
         <w:t>selections/[selection_name]/counts.txt</w:t>
       </w:r>
       <w:r>
@@ -8431,6 +8589,35 @@
     </w:p>
     <w:p>
       <w:pPr>
+        <w:pStyle w:val="Compact"/>
+      </w:pPr>
+      <w:r>
+        <w:t xml:space="preserve">NOTE: alternatively, counts can be saved as </w:t>
+      </w:r>
+      <w:r>
+        <w:t>{</w:t>
+      </w:r>
+      <w:r>
+        <w:t>selection_name</w:t>
+      </w:r>
+      <w:r>
+        <w:t>}</w:t>
+      </w:r>
+      <w:r>
+        <w:t xml:space="preserve">_counts.txt by using the flag </w:t>
+      </w:r>
+      <w:r>
+        <w:rPr>
+          <w:rStyle w:val="NormalTok"/>
+        </w:rPr>
+        <w:t>--as_files=True</w:t>
+      </w:r>
+      <w:r>
+        <w:t>.</w:t>
+      </w:r>
+    </w:p>
+    <w:p>
+      <w:pPr>
         <w:pStyle w:val="Heading4"/>
       </w:pPr>
       <w:bookmarkStart w:id="45" w:name="Xe2f7b09b19c9d1fad71d42d666bab706efc7c19"/>
@@ -8592,7 +8779,6 @@
         <w:rPr>
           <w:noProof/>
         </w:rPr>
-        <w:lastRenderedPageBreak/>
         <w:drawing>
           <wp:inline distT="0" distB="0" distL="0" distR="0" wp14:anchorId="70484A78" wp14:editId="205DD3E8">
             <wp:extent cx="5334000" cy="3531548"/>
@@ -8680,6 +8866,7 @@
           <w:b/>
           <w:bCs/>
         </w:rPr>
+        <w:lastRenderedPageBreak/>
         <w:t>Barcode coverage</w:t>
       </w:r>
       <w:r>
@@ -8773,7 +8960,7 @@
         <w:rPr>
           <w:noProof/>
         </w:rPr>
-        <w:pict w14:anchorId="04916616">
+        <w:pict w14:anchorId="4464A652">
           <v:rect id="_x0000_i1034" alt="" style="width:468pt;height:.05pt;mso-width-percent:0;mso-height-percent:0;mso-width-percent:0;mso-height-percent:0" o:hralign="center" o:hrstd="t" o:hr="t"/>
         </w:pict>
       </w:r>
@@ -8855,7 +9042,6 @@
         <w:rPr>
           <w:rStyle w:val="AttributeTok"/>
         </w:rPr>
-        <w:lastRenderedPageBreak/>
         <w:t xml:space="preserve">  </w:t>
       </w:r>
       <w:r>
@@ -9212,6 +9398,7 @@
         <w:rPr>
           <w:rStyle w:val="CommentTok"/>
         </w:rPr>
+        <w:lastRenderedPageBreak/>
         <w:t># Generate R script for counts-based analysis</w:t>
       </w:r>
       <w:r>
@@ -9567,7 +9754,6 @@
         <w:br/>
       </w:r>
       <w:r>
-        <w:lastRenderedPageBreak/>
         <w:br/>
       </w:r>
       <w:r>
@@ -9813,6 +9999,7 @@
         <w:rPr>
           <w:rStyle w:val="VerbatimChar"/>
         </w:rPr>
+        <w:lastRenderedPageBreak/>
         <w:t>correlation_*.png</w:t>
       </w:r>
       <w:r>
@@ -9995,7 +10182,7 @@
         <w:rPr>
           <w:noProof/>
         </w:rPr>
-        <w:pict w14:anchorId="0A759E28">
+        <w:pict w14:anchorId="4C99A2E9">
           <v:rect id="_x0000_i1033" alt="" style="width:468pt;height:.05pt;mso-width-percent:0;mso-height-percent:0;mso-width-percent:0;mso-height-percent:0" o:hralign="center" o:hrstd="t" o:hr="t"/>
         </w:pict>
       </w:r>
@@ -10008,8 +10195,315 @@
       <w:bookmarkEnd w:id="46"/>
       <w:bookmarkEnd w:id="48"/>
       <w:r>
+        <w:t>Phase 5: Data visualization and interpretation • TIMING 15-60 min</w:t>
+      </w:r>
+    </w:p>
+    <w:p>
+      <w:pPr>
+        <w:pStyle w:val="FirstParagraph"/>
+      </w:pPr>
+      <w:r>
+        <w:t>The interactive dashboard provides real-time exploration of raw count data and experimental metadata.</w:t>
+      </w:r>
+    </w:p>
+    <w:p>
+      <w:pPr>
+        <w:pStyle w:val="Heading4"/>
+      </w:pPr>
+      <w:bookmarkStart w:id="50" w:name="Xb82b66e291742b89762042c80cc9d287015abca"/>
+      <w:r>
+        <w:t>Step 13 | Launch interactive analysis dashboard</w:t>
+      </w:r>
+    </w:p>
+    <w:p>
+      <w:pPr>
+        <w:pStyle w:val="FirstParagraph"/>
+      </w:pPr>
+      <w:r>
+        <w:t>Visualize demultiplexing results and explore count distributions:</w:t>
+      </w:r>
+    </w:p>
+    <w:p>
+      <w:pPr>
+        <w:pStyle w:val="SourceCode"/>
+      </w:pPr>
+      <w:r>
+        <w:rPr>
+          <w:rStyle w:val="ExtensionTok"/>
+        </w:rPr>
+        <w:t>delt-hit</w:t>
+      </w:r>
+      <w:r>
+        <w:rPr>
+          <w:rStyle w:val="NormalTok"/>
+        </w:rPr>
+        <w:t xml:space="preserve"> dashboard </w:t>
+      </w:r>
+      <w:r>
+        <w:rPr>
+          <w:rStyle w:val="DataTypeTok"/>
+        </w:rPr>
+        <w:t>\</w:t>
+      </w:r>
+      <w:r>
+        <w:br/>
+      </w:r>
+      <w:r>
+        <w:rPr>
+          <w:rStyle w:val="NormalTok"/>
+        </w:rPr>
+        <w:t xml:space="preserve">  </w:t>
+      </w:r>
+      <w:r>
+        <w:rPr>
+          <w:rStyle w:val="AttributeTok"/>
+        </w:rPr>
+        <w:t>--config_path</w:t>
+      </w:r>
+      <w:r>
+        <w:rPr>
+          <w:rStyle w:val="OperatorTok"/>
+        </w:rPr>
+        <w:t>=</w:t>
+      </w:r>
+      <w:r>
+        <w:rPr>
+          <w:rStyle w:val="NormalTok"/>
+        </w:rPr>
+        <w:t xml:space="preserve">/path/to/config.yaml </w:t>
+      </w:r>
+      <w:r>
+        <w:rPr>
+          <w:rStyle w:val="DataTypeTok"/>
+        </w:rPr>
+        <w:t>\</w:t>
+      </w:r>
+      <w:r>
+        <w:br/>
+      </w:r>
+      <w:r>
+        <w:rPr>
+          <w:rStyle w:val="NormalTok"/>
+        </w:rPr>
+        <w:t xml:space="preserve">  </w:t>
+      </w:r>
+      <w:r>
+        <w:rPr>
+          <w:rStyle w:val="AttributeTok"/>
+        </w:rPr>
+        <w:t>--counts_path</w:t>
+      </w:r>
+      <w:r>
+        <w:rPr>
+          <w:rStyle w:val="OperatorTok"/>
+        </w:rPr>
+        <w:t>=</w:t>
+      </w:r>
+      <w:r>
+        <w:rPr>
+          <w:rStyle w:val="NormalTok"/>
+        </w:rPr>
+        <w:t>/path/to/experiment/selections/CA_P1/counts.txt</w:t>
+      </w:r>
+    </w:p>
+    <w:p>
+      <w:pPr>
+        <w:pStyle w:val="FirstParagraph"/>
+      </w:pPr>
+      <w:r>
+        <w:t xml:space="preserve">This command opens a web-based interface (typically at </w:t>
+      </w:r>
+      <w:r>
+        <w:rPr>
+          <w:rStyle w:val="VerbatimChar"/>
+        </w:rPr>
+        <w:t>http://localhost:8050</w:t>
+      </w:r>
+      <w:r>
+        <w:t>) providing:</w:t>
+      </w:r>
+    </w:p>
+    <w:p>
+      <w:pPr>
+        <w:pStyle w:val="BodyText"/>
+      </w:pPr>
+      <w:r>
+        <w:rPr>
+          <w:b/>
+          <w:bCs/>
+        </w:rPr>
+        <w:t>Dashboard features:</w:t>
+      </w:r>
+    </w:p>
+    <w:p>
+      <w:pPr>
+        <w:pStyle w:val="Compact"/>
+        <w:numPr>
+          <w:ilvl w:val="0"/>
+          <w:numId w:val="41"/>
+        </w:numPr>
+      </w:pPr>
+      <w:r>
+        <w:rPr>
+          <w:b/>
+          <w:bCs/>
+        </w:rPr>
+        <w:t>Experimental metadata display</w:t>
+      </w:r>
+      <w:r>
+        <w:t>: Selection conditions, target information, and experimental parameters</w:t>
+      </w:r>
+    </w:p>
+    <w:p>
+      <w:pPr>
+        <w:pStyle w:val="Compact"/>
+        <w:numPr>
+          <w:ilvl w:val="0"/>
+          <w:numId w:val="41"/>
+        </w:numPr>
+      </w:pPr>
+      <w:r>
+        <w:rPr>
+          <w:b/>
+          <w:bCs/>
+        </w:rPr>
+        <w:t>Count distribution visualization</w:t>
+      </w:r>
+      <w:r>
+        <w:t>: Histograms and summary statistics for the selected condition</w:t>
+      </w:r>
+    </w:p>
+    <w:p>
+      <w:pPr>
+        <w:pStyle w:val="Compact"/>
+        <w:numPr>
+          <w:ilvl w:val="0"/>
+          <w:numId w:val="41"/>
+        </w:numPr>
+      </w:pPr>
+      <w:r>
+        <w:rPr>
+          <w:b/>
+          <w:bCs/>
+        </w:rPr>
+        <w:t>Interactive filtering</w:t>
+      </w:r>
+      <w:r>
+        <w:t>: Explore specific regions of the count distribution</w:t>
+      </w:r>
+    </w:p>
+    <w:p>
+      <w:pPr>
+        <w:pStyle w:val="Compact"/>
+        <w:numPr>
+          <w:ilvl w:val="0"/>
+          <w:numId w:val="41"/>
+        </w:numPr>
+      </w:pPr>
+      <w:r>
+        <w:rPr>
+          <w:b/>
+          <w:bCs/>
+        </w:rPr>
+        <w:t>Building block analysis</w:t>
+      </w:r>
+      <w:r>
+        <w:t>: Compare counts across different building block positions</w:t>
+      </w:r>
+    </w:p>
+    <w:p>
+      <w:pPr>
+        <w:pStyle w:val="Compact"/>
+        <w:numPr>
+          <w:ilvl w:val="0"/>
+          <w:numId w:val="41"/>
+        </w:numPr>
+      </w:pPr>
+      <w:r>
+        <w:rPr>
+          <w:b/>
+          <w:bCs/>
+        </w:rPr>
+        <w:t>Multi-selection comparison</w:t>
+      </w:r>
+      <w:r>
+        <w:t>: Load different selections to compare enrichment patterns</w:t>
+      </w:r>
+    </w:p>
+    <w:p>
+      <w:pPr>
+        <w:pStyle w:val="FirstParagraph"/>
+      </w:pPr>
+      <w:r>
+        <w:rPr>
+          <w:b/>
+          <w:bCs/>
+        </w:rPr>
         <w:lastRenderedPageBreak/>
-        <w:t>Phase 5: Data visualization and interpretation • TIMING 15-60 min</w:t>
+        <w:t>Figure 4 | Interactive dashboard interface.</w:t>
+      </w:r>
+      <w:r>
+        <w:t xml:space="preserve"> The dashboard provides real-time visualization of count data with interactive filtering capabilities. The top panel shows experimental metadata, while the main panel displays count distributions and allows exploration of specific compounds.</w:t>
+      </w:r>
+    </w:p>
+    <w:p>
+      <w:pPr>
+        <w:pStyle w:val="BodyText"/>
+      </w:pPr>
+      <w:r>
+        <w:rPr>
+          <w:b/>
+          <w:bCs/>
+        </w:rPr>
+        <w:t>Using the dashboard:</w:t>
+      </w:r>
+    </w:p>
+    <w:p>
+      <w:pPr>
+        <w:pStyle w:val="Compact"/>
+        <w:numPr>
+          <w:ilvl w:val="0"/>
+          <w:numId w:val="42"/>
+        </w:numPr>
+      </w:pPr>
+      <w:r>
+        <w:t>Select different count files to visualize different selection conditions</w:t>
+      </w:r>
+    </w:p>
+    <w:p>
+      <w:pPr>
+        <w:pStyle w:val="Compact"/>
+        <w:numPr>
+          <w:ilvl w:val="0"/>
+          <w:numId w:val="42"/>
+        </w:numPr>
+      </w:pPr>
+      <w:r>
+        <w:t>Use the histogram to identify outliers or unusual count distributions</w:t>
+      </w:r>
+    </w:p>
+    <w:p>
+      <w:pPr>
+        <w:pStyle w:val="Compact"/>
+        <w:numPr>
+          <w:ilvl w:val="0"/>
+          <w:numId w:val="42"/>
+        </w:numPr>
+      </w:pPr>
+      <w:r>
+        <w:t>Apply filters to focus on specific count ranges</w:t>
+      </w:r>
+    </w:p>
+    <w:p>
+      <w:pPr>
+        <w:pStyle w:val="Compact"/>
+        <w:numPr>
+          <w:ilvl w:val="0"/>
+          <w:numId w:val="42"/>
+        </w:numPr>
+      </w:pPr>
+      <w:r>
+        <w:t>Export filtered data for further analysis</w:t>
       </w:r>
     </w:p>
     <w:p>
@@ -10017,313 +10511,6 @@
         <w:pStyle w:val="FirstParagraph"/>
       </w:pPr>
       <w:r>
-        <w:t>The interactive dashboard provides real-time exploration of raw count data and experimental metadata.</w:t>
-      </w:r>
-    </w:p>
-    <w:p>
-      <w:pPr>
-        <w:pStyle w:val="Heading4"/>
-      </w:pPr>
-      <w:bookmarkStart w:id="50" w:name="Xb82b66e291742b89762042c80cc9d287015abca"/>
-      <w:r>
-        <w:t>Step 13 | Launch interactive analysis dashboard</w:t>
-      </w:r>
-    </w:p>
-    <w:p>
-      <w:pPr>
-        <w:pStyle w:val="FirstParagraph"/>
-      </w:pPr>
-      <w:r>
-        <w:t>Visualize demultiplexing results and explore count distributions:</w:t>
-      </w:r>
-    </w:p>
-    <w:p>
-      <w:pPr>
-        <w:pStyle w:val="SourceCode"/>
-      </w:pPr>
-      <w:r>
-        <w:rPr>
-          <w:rStyle w:val="ExtensionTok"/>
-        </w:rPr>
-        <w:t>delt-hit</w:t>
-      </w:r>
-      <w:r>
-        <w:rPr>
-          <w:rStyle w:val="NormalTok"/>
-        </w:rPr>
-        <w:t xml:space="preserve"> dashboard </w:t>
-      </w:r>
-      <w:r>
-        <w:rPr>
-          <w:rStyle w:val="DataTypeTok"/>
-        </w:rPr>
-        <w:t>\</w:t>
-      </w:r>
-      <w:r>
-        <w:br/>
-      </w:r>
-      <w:r>
-        <w:rPr>
-          <w:rStyle w:val="NormalTok"/>
-        </w:rPr>
-        <w:t xml:space="preserve">  </w:t>
-      </w:r>
-      <w:r>
-        <w:rPr>
-          <w:rStyle w:val="AttributeTok"/>
-        </w:rPr>
-        <w:t>--config_path</w:t>
-      </w:r>
-      <w:r>
-        <w:rPr>
-          <w:rStyle w:val="OperatorTok"/>
-        </w:rPr>
-        <w:t>=</w:t>
-      </w:r>
-      <w:r>
-        <w:rPr>
-          <w:rStyle w:val="NormalTok"/>
-        </w:rPr>
-        <w:t xml:space="preserve">/path/to/config.yaml </w:t>
-      </w:r>
-      <w:r>
-        <w:rPr>
-          <w:rStyle w:val="DataTypeTok"/>
-        </w:rPr>
-        <w:t>\</w:t>
-      </w:r>
-      <w:r>
-        <w:br/>
-      </w:r>
-      <w:r>
-        <w:rPr>
-          <w:rStyle w:val="NormalTok"/>
-        </w:rPr>
-        <w:t xml:space="preserve">  </w:t>
-      </w:r>
-      <w:r>
-        <w:rPr>
-          <w:rStyle w:val="AttributeTok"/>
-        </w:rPr>
-        <w:t>--counts_path</w:t>
-      </w:r>
-      <w:r>
-        <w:rPr>
-          <w:rStyle w:val="OperatorTok"/>
-        </w:rPr>
-        <w:t>=</w:t>
-      </w:r>
-      <w:r>
-        <w:rPr>
-          <w:rStyle w:val="NormalTok"/>
-        </w:rPr>
-        <w:t>/path/to/experiment/selections/CA_P1/counts.txt</w:t>
-      </w:r>
-    </w:p>
-    <w:p>
-      <w:pPr>
-        <w:pStyle w:val="FirstParagraph"/>
-      </w:pPr>
-      <w:r>
-        <w:t xml:space="preserve">This command opens a web-based interface (typically at </w:t>
-      </w:r>
-      <w:r>
-        <w:rPr>
-          <w:rStyle w:val="VerbatimChar"/>
-        </w:rPr>
-        <w:t>http://localhost:8050</w:t>
-      </w:r>
-      <w:r>
-        <w:t>) providing:</w:t>
-      </w:r>
-    </w:p>
-    <w:p>
-      <w:pPr>
-        <w:pStyle w:val="BodyText"/>
-      </w:pPr>
-      <w:r>
-        <w:rPr>
-          <w:b/>
-          <w:bCs/>
-        </w:rPr>
-        <w:t>Dashboard features:</w:t>
-      </w:r>
-    </w:p>
-    <w:p>
-      <w:pPr>
-        <w:pStyle w:val="Compact"/>
-        <w:numPr>
-          <w:ilvl w:val="0"/>
-          <w:numId w:val="41"/>
-        </w:numPr>
-      </w:pPr>
-      <w:r>
-        <w:rPr>
-          <w:b/>
-          <w:bCs/>
-        </w:rPr>
-        <w:t>Experimental metadata display</w:t>
-      </w:r>
-      <w:r>
-        <w:t>: Selection conditions, target information, and experimental parameters</w:t>
-      </w:r>
-    </w:p>
-    <w:p>
-      <w:pPr>
-        <w:pStyle w:val="Compact"/>
-        <w:numPr>
-          <w:ilvl w:val="0"/>
-          <w:numId w:val="41"/>
-        </w:numPr>
-      </w:pPr>
-      <w:r>
-        <w:rPr>
-          <w:b/>
-          <w:bCs/>
-        </w:rPr>
-        <w:t>Count distribution visualization</w:t>
-      </w:r>
-      <w:r>
-        <w:t>: Histograms and summary statistics for the selected condition</w:t>
-      </w:r>
-    </w:p>
-    <w:p>
-      <w:pPr>
-        <w:pStyle w:val="Compact"/>
-        <w:numPr>
-          <w:ilvl w:val="0"/>
-          <w:numId w:val="41"/>
-        </w:numPr>
-      </w:pPr>
-      <w:r>
-        <w:rPr>
-          <w:b/>
-          <w:bCs/>
-        </w:rPr>
-        <w:t>Interactive filtering</w:t>
-      </w:r>
-      <w:r>
-        <w:t>: Explore specific regions of the count distribution</w:t>
-      </w:r>
-    </w:p>
-    <w:p>
-      <w:pPr>
-        <w:pStyle w:val="Compact"/>
-        <w:numPr>
-          <w:ilvl w:val="0"/>
-          <w:numId w:val="41"/>
-        </w:numPr>
-      </w:pPr>
-      <w:r>
-        <w:rPr>
-          <w:b/>
-          <w:bCs/>
-        </w:rPr>
-        <w:t>Building block analysis</w:t>
-      </w:r>
-      <w:r>
-        <w:t>: Compare counts across different building block positions</w:t>
-      </w:r>
-    </w:p>
-    <w:p>
-      <w:pPr>
-        <w:pStyle w:val="Compact"/>
-        <w:numPr>
-          <w:ilvl w:val="0"/>
-          <w:numId w:val="41"/>
-        </w:numPr>
-      </w:pPr>
-      <w:r>
-        <w:rPr>
-          <w:b/>
-          <w:bCs/>
-        </w:rPr>
-        <w:t>Multi-selection comparison</w:t>
-      </w:r>
-      <w:r>
-        <w:t>: Load different selections to compare enrichment patterns</w:t>
-      </w:r>
-    </w:p>
-    <w:p>
-      <w:pPr>
-        <w:pStyle w:val="FirstParagraph"/>
-      </w:pPr>
-      <w:r>
-        <w:rPr>
-          <w:b/>
-          <w:bCs/>
-        </w:rPr>
-        <w:t>Figure 4 | Interactive dashboard interface.</w:t>
-      </w:r>
-      <w:r>
-        <w:t xml:space="preserve"> The dashboard provides real-time visualization of count data with interactive filtering capabilities. The top panel shows experimental metadata, while the main panel displays count distributions and allows exploration of specific compounds.</w:t>
-      </w:r>
-    </w:p>
-    <w:p>
-      <w:pPr>
-        <w:pStyle w:val="BodyText"/>
-      </w:pPr>
-      <w:r>
-        <w:rPr>
-          <w:b/>
-          <w:bCs/>
-        </w:rPr>
-        <w:t>Using the dashboard:</w:t>
-      </w:r>
-    </w:p>
-    <w:p>
-      <w:pPr>
-        <w:pStyle w:val="Compact"/>
-        <w:numPr>
-          <w:ilvl w:val="0"/>
-          <w:numId w:val="42"/>
-        </w:numPr>
-      </w:pPr>
-      <w:r>
-        <w:t>Select different count files to visualize different selection conditions</w:t>
-      </w:r>
-    </w:p>
-    <w:p>
-      <w:pPr>
-        <w:pStyle w:val="Compact"/>
-        <w:numPr>
-          <w:ilvl w:val="0"/>
-          <w:numId w:val="42"/>
-        </w:numPr>
-      </w:pPr>
-      <w:r>
-        <w:t>Use the histogram to identify outliers or unusual count distributions</w:t>
-      </w:r>
-    </w:p>
-    <w:p>
-      <w:pPr>
-        <w:pStyle w:val="Compact"/>
-        <w:numPr>
-          <w:ilvl w:val="0"/>
-          <w:numId w:val="42"/>
-        </w:numPr>
-      </w:pPr>
-      <w:r>
-        <w:t>Apply filters to focus on specific count ranges</w:t>
-      </w:r>
-    </w:p>
-    <w:p>
-      <w:pPr>
-        <w:pStyle w:val="Compact"/>
-        <w:numPr>
-          <w:ilvl w:val="0"/>
-          <w:numId w:val="42"/>
-        </w:numPr>
-      </w:pPr>
-      <w:r>
-        <w:t>Export filtered data for further analysis</w:t>
-      </w:r>
-    </w:p>
-    <w:p>
-      <w:pPr>
-        <w:pStyle w:val="FirstParagraph"/>
-      </w:pPr>
-      <w:r>
         <w:rPr>
           <w:b/>
           <w:bCs/>
@@ -10339,7 +10526,7 @@
         <w:rPr>
           <w:noProof/>
         </w:rPr>
-        <w:pict w14:anchorId="0C570B1B">
+        <w:pict w14:anchorId="3EEB3A79">
           <v:rect id="_x0000_i1032" alt="" style="width:468pt;height:.05pt;mso-width-percent:0;mso-height-percent:0;mso-width-percent:0;mso-height-percent:0" o:hralign="center" o:hrstd="t" o:hr="t"/>
         </w:pict>
       </w:r>
@@ -10373,7 +10560,6 @@
           <w:b/>
           <w:bCs/>
         </w:rPr>
-        <w:lastRenderedPageBreak/>
         <w:t>Table 11 | Common issues and solutions</w:t>
       </w:r>
     </w:p>
@@ -10766,6 +10952,7 @@
               <w:pStyle w:val="Compact"/>
             </w:pPr>
             <w:r>
+              <w:lastRenderedPageBreak/>
               <w:t>Poor replicate correlation</w:t>
             </w:r>
           </w:p>
@@ -10971,7 +11158,6 @@
       <w:bookmarkStart w:id="53" w:name="quality-control-thresholds"/>
       <w:bookmarkEnd w:id="52"/>
       <w:r>
-        <w:lastRenderedPageBreak/>
         <w:t>Quality control thresholds</w:t>
       </w:r>
     </w:p>
@@ -11156,7 +11342,7 @@
         <w:rPr>
           <w:noProof/>
         </w:rPr>
-        <w:pict w14:anchorId="6F7C9542">
+        <w:pict w14:anchorId="548FB878">
           <v:rect id="_x0000_i1031" alt="" style="width:468pt;height:.05pt;mso-width-percent:0;mso-height-percent:0;mso-width-percent:0;mso-height-percent:0" o:hralign="center" o:hrstd="t" o:hr="t"/>
         </w:pict>
       </w:r>
@@ -11169,6 +11355,7 @@
       <w:bookmarkEnd w:id="51"/>
       <w:bookmarkEnd w:id="53"/>
       <w:r>
+        <w:lastRenderedPageBreak/>
         <w:t>Timing</w:t>
       </w:r>
     </w:p>
@@ -11790,7 +11977,6 @@
           <w:b/>
           <w:bCs/>
         </w:rPr>
-        <w:lastRenderedPageBreak/>
         <w:t>Notes:</w:t>
       </w:r>
     </w:p>
@@ -11868,7 +12054,7 @@
         <w:rPr>
           <w:noProof/>
         </w:rPr>
-        <w:pict w14:anchorId="774705B1">
+        <w:pict w14:anchorId="4C27EF14">
           <v:rect id="_x0000_i1030" alt="" style="width:468pt;height:.05pt;mso-width-percent:0;mso-height-percent:0;mso-width-percent:0;mso-height-percent:0" o:hralign="center" o:hrstd="t" o:hr="t"/>
         </w:pict>
       </w:r>
@@ -11944,249 +12130,6 @@
         <w:rPr>
           <w:rStyle w:val="VerbatimChar"/>
         </w:rPr>
-        <w:t>│</w:t>
-      </w:r>
-      <w:r>
-        <w:br/>
-      </w:r>
-      <w:r>
-        <w:rPr>
-          <w:rStyle w:val="VerbatimChar"/>
-        </w:rPr>
-        <w:t>├── properties/                          # Molecular descriptors</w:t>
-      </w:r>
-      <w:r>
-        <w:br/>
-      </w:r>
-      <w:r>
-        <w:rPr>
-          <w:rStyle w:val="VerbatimChar"/>
-        </w:rPr>
-        <w:t>│   ├── properties.parquet              # Library with calculated properties</w:t>
-      </w:r>
-      <w:r>
-        <w:br/>
-      </w:r>
-      <w:r>
-        <w:rPr>
-          <w:rStyle w:val="VerbatimChar"/>
-        </w:rPr>
-        <w:t>│   └── prop_*.png                      # Property distribution plots</w:t>
-      </w:r>
-      <w:r>
-        <w:br/>
-      </w:r>
-      <w:r>
-        <w:rPr>
-          <w:rStyle w:val="VerbatimChar"/>
-        </w:rPr>
-        <w:t>│</w:t>
-      </w:r>
-      <w:r>
-        <w:br/>
-      </w:r>
-      <w:r>
-        <w:rPr>
-          <w:rStyle w:val="VerbatimChar"/>
-        </w:rPr>
-        <w:t>├── representations/                     # Machine learning representations</w:t>
-      </w:r>
-      <w:r>
-        <w:br/>
-      </w:r>
-      <w:r>
-        <w:rPr>
-          <w:rStyle w:val="VerbatimChar"/>
-        </w:rPr>
-        <w:t>│   ├── morgan.npz                      # Morgan fingerprints</w:t>
-      </w:r>
-      <w:r>
-        <w:br/>
-      </w:r>
-      <w:r>
-        <w:rPr>
-          <w:rStyle w:val="VerbatimChar"/>
-        </w:rPr>
-        <w:t>│   └── bert.npz                        # BERT embeddings</w:t>
-      </w:r>
-      <w:r>
-        <w:br/>
-      </w:r>
-      <w:r>
-        <w:rPr>
-          <w:rStyle w:val="VerbatimChar"/>
-        </w:rPr>
-        <w:t>│</w:t>
-      </w:r>
-      <w:r>
-        <w:br/>
-      </w:r>
-      <w:r>
-        <w:rPr>
-          <w:rStyle w:val="VerbatimChar"/>
-        </w:rPr>
-        <w:t>├── demultiplex/                        # Sequence processing results</w:t>
-      </w:r>
-      <w:r>
-        <w:br/>
-      </w:r>
-      <w:r>
-        <w:rPr>
-          <w:rStyle w:val="VerbatimChar"/>
-        </w:rPr>
-        <w:t>│   ├── cutadapt_input_files/          # Input files for Cutadapt</w:t>
-      </w:r>
-      <w:r>
-        <w:br/>
-      </w:r>
-      <w:r>
-        <w:rPr>
-          <w:rStyle w:val="VerbatimChar"/>
-        </w:rPr>
-        <w:t>│   │   ├── demultiplex.sh             # Demultiplexing script</w:t>
-      </w:r>
-      <w:r>
-        <w:br/>
-      </w:r>
-      <w:r>
-        <w:rPr>
-          <w:rStyle w:val="VerbatimChar"/>
-        </w:rPr>
-        <w:t>│   │   └── *.fasta                    # Adapter sequences</w:t>
-      </w:r>
-      <w:r>
-        <w:br/>
-      </w:r>
-      <w:r>
-        <w:rPr>
-          <w:rStyle w:val="VerbatimChar"/>
-        </w:rPr>
-        <w:t>│   └── cutadapt_output_files/         # Cutadapt results</w:t>
-      </w:r>
-      <w:r>
-        <w:br/>
-      </w:r>
-      <w:r>
-        <w:rPr>
-          <w:rStyle w:val="VerbatimChar"/>
-        </w:rPr>
-        <w:t>│       ├── *.cutadapt.json            # Processing statistics</w:t>
-      </w:r>
-      <w:r>
-        <w:br/>
-      </w:r>
-      <w:r>
-        <w:rPr>
-          <w:rStyle w:val="VerbatimChar"/>
-        </w:rPr>
-        <w:t>│       └── reads_with_adapters.gz     # Processed reads</w:t>
-      </w:r>
-      <w:r>
-        <w:br/>
-      </w:r>
-      <w:r>
-        <w:rPr>
-          <w:rStyle w:val="VerbatimChar"/>
-        </w:rPr>
-        <w:t>│</w:t>
-      </w:r>
-      <w:r>
-        <w:br/>
-      </w:r>
-      <w:r>
-        <w:rPr>
-          <w:rStyle w:val="VerbatimChar"/>
-        </w:rPr>
-        <w:t>├── selections/                         # Per-selection count tables</w:t>
-      </w:r>
-      <w:r>
-        <w:br/>
-      </w:r>
-      <w:r>
-        <w:rPr>
-          <w:rStyle w:val="VerbatimChar"/>
-        </w:rPr>
-        <w:t>│   ├── CA_P1/</w:t>
-      </w:r>
-      <w:r>
-        <w:br/>
-      </w:r>
-      <w:r>
-        <w:rPr>
-          <w:rStyle w:val="VerbatimChar"/>
-        </w:rPr>
-        <w:t>│   │   └── counts.txt                 # Counts for selection CA_P1</w:t>
-      </w:r>
-      <w:r>
-        <w:br/>
-      </w:r>
-      <w:r>
-        <w:rPr>
-          <w:rStyle w:val="VerbatimChar"/>
-        </w:rPr>
-        <w:t>│   ├── CA_P2/</w:t>
-      </w:r>
-      <w:r>
-        <w:br/>
-      </w:r>
-      <w:r>
-        <w:rPr>
-          <w:rStyle w:val="VerbatimChar"/>
-        </w:rPr>
-        <w:t>│   │   └── counts.txt                 # Counts for selection CA_P2</w:t>
-      </w:r>
-      <w:r>
-        <w:br/>
-      </w:r>
-      <w:r>
-        <w:rPr>
-          <w:rStyle w:val="VerbatimChar"/>
-        </w:rPr>
-        <w:t>│   └── ...</w:t>
-      </w:r>
-      <w:r>
-        <w:br/>
-      </w:r>
-      <w:r>
-        <w:rPr>
-          <w:rStyle w:val="VerbatimChar"/>
-        </w:rPr>
-        <w:t>│</w:t>
-      </w:r>
-      <w:r>
-        <w:br/>
-      </w:r>
-      <w:r>
-        <w:rPr>
-          <w:rStyle w:val="VerbatimChar"/>
-        </w:rPr>
-        <w:t>├── qc/                                 # Quality control outputs</w:t>
-      </w:r>
-      <w:r>
-        <w:br/>
-      </w:r>
-      <w:r>
-        <w:rPr>
-          <w:rStyle w:val="VerbatimChar"/>
-        </w:rPr>
-        <w:t>│   ├── report.txt                     # Text-based QC report</w:t>
-      </w:r>
-      <w:r>
-        <w:br/>
-      </w:r>
-      <w:r>
-        <w:rPr>
-          <w:rStyle w:val="VerbatimChar"/>
-        </w:rPr>
-        <w:t>│   └── *.png                          # QC visualization plots</w:t>
-      </w:r>
-      <w:r>
-        <w:br/>
-      </w:r>
-      <w:r>
-        <w:rPr>
-          <w:rStyle w:val="VerbatimChar"/>
-        </w:rPr>
         <w:lastRenderedPageBreak/>
         <w:t>│</w:t>
       </w:r>
@@ -12197,6 +12140,249 @@
         <w:rPr>
           <w:rStyle w:val="VerbatimChar"/>
         </w:rPr>
+        <w:t>├── properties/                          # Molecular descriptors</w:t>
+      </w:r>
+      <w:r>
+        <w:br/>
+      </w:r>
+      <w:r>
+        <w:rPr>
+          <w:rStyle w:val="VerbatimChar"/>
+        </w:rPr>
+        <w:t>│   ├── properties.parquet              # Library with calculated properties</w:t>
+      </w:r>
+      <w:r>
+        <w:br/>
+      </w:r>
+      <w:r>
+        <w:rPr>
+          <w:rStyle w:val="VerbatimChar"/>
+        </w:rPr>
+        <w:t>│   └── prop_*.png                      # Property distribution plots</w:t>
+      </w:r>
+      <w:r>
+        <w:br/>
+      </w:r>
+      <w:r>
+        <w:rPr>
+          <w:rStyle w:val="VerbatimChar"/>
+        </w:rPr>
+        <w:t>│</w:t>
+      </w:r>
+      <w:r>
+        <w:br/>
+      </w:r>
+      <w:r>
+        <w:rPr>
+          <w:rStyle w:val="VerbatimChar"/>
+        </w:rPr>
+        <w:t>├── representations/                     # Machine learning representations</w:t>
+      </w:r>
+      <w:r>
+        <w:br/>
+      </w:r>
+      <w:r>
+        <w:rPr>
+          <w:rStyle w:val="VerbatimChar"/>
+        </w:rPr>
+        <w:t>│   ├── morgan.npz                      # Morgan fingerprints</w:t>
+      </w:r>
+      <w:r>
+        <w:br/>
+      </w:r>
+      <w:r>
+        <w:rPr>
+          <w:rStyle w:val="VerbatimChar"/>
+        </w:rPr>
+        <w:t>│   └── bert.npz                        # BERT embeddings</w:t>
+      </w:r>
+      <w:r>
+        <w:br/>
+      </w:r>
+      <w:r>
+        <w:rPr>
+          <w:rStyle w:val="VerbatimChar"/>
+        </w:rPr>
+        <w:t>│</w:t>
+      </w:r>
+      <w:r>
+        <w:br/>
+      </w:r>
+      <w:r>
+        <w:rPr>
+          <w:rStyle w:val="VerbatimChar"/>
+        </w:rPr>
+        <w:t>├── demultiplex/                        # Sequence processing results</w:t>
+      </w:r>
+      <w:r>
+        <w:br/>
+      </w:r>
+      <w:r>
+        <w:rPr>
+          <w:rStyle w:val="VerbatimChar"/>
+        </w:rPr>
+        <w:t>│   ├── cutadapt_input_files/          # Input files for Cutadapt</w:t>
+      </w:r>
+      <w:r>
+        <w:br/>
+      </w:r>
+      <w:r>
+        <w:rPr>
+          <w:rStyle w:val="VerbatimChar"/>
+        </w:rPr>
+        <w:t>│   │   ├── demultiplex.sh             # Demultiplexing script</w:t>
+      </w:r>
+      <w:r>
+        <w:br/>
+      </w:r>
+      <w:r>
+        <w:rPr>
+          <w:rStyle w:val="VerbatimChar"/>
+        </w:rPr>
+        <w:t>│   │   └── *.fasta                    # Adapter sequences</w:t>
+      </w:r>
+      <w:r>
+        <w:br/>
+      </w:r>
+      <w:r>
+        <w:rPr>
+          <w:rStyle w:val="VerbatimChar"/>
+        </w:rPr>
+        <w:t>│   └── cutadapt_output_files/         # Cutadapt results</w:t>
+      </w:r>
+      <w:r>
+        <w:br/>
+      </w:r>
+      <w:r>
+        <w:rPr>
+          <w:rStyle w:val="VerbatimChar"/>
+        </w:rPr>
+        <w:t>│       ├── *.cutadapt.json            # Processing statistics</w:t>
+      </w:r>
+      <w:r>
+        <w:br/>
+      </w:r>
+      <w:r>
+        <w:rPr>
+          <w:rStyle w:val="VerbatimChar"/>
+        </w:rPr>
+        <w:t>│       └── reads_with_adapters.gz     # Processed reads</w:t>
+      </w:r>
+      <w:r>
+        <w:br/>
+      </w:r>
+      <w:r>
+        <w:rPr>
+          <w:rStyle w:val="VerbatimChar"/>
+        </w:rPr>
+        <w:t>│</w:t>
+      </w:r>
+      <w:r>
+        <w:br/>
+      </w:r>
+      <w:r>
+        <w:rPr>
+          <w:rStyle w:val="VerbatimChar"/>
+        </w:rPr>
+        <w:t>├── selections/                         # Per-selection count tables</w:t>
+      </w:r>
+      <w:r>
+        <w:br/>
+      </w:r>
+      <w:r>
+        <w:rPr>
+          <w:rStyle w:val="VerbatimChar"/>
+        </w:rPr>
+        <w:t>│   ├── CA_P1/</w:t>
+      </w:r>
+      <w:r>
+        <w:br/>
+      </w:r>
+      <w:r>
+        <w:rPr>
+          <w:rStyle w:val="VerbatimChar"/>
+        </w:rPr>
+        <w:t>│   │   └── counts.txt                 # Counts for selection CA_P1</w:t>
+      </w:r>
+      <w:r>
+        <w:br/>
+      </w:r>
+      <w:r>
+        <w:rPr>
+          <w:rStyle w:val="VerbatimChar"/>
+        </w:rPr>
+        <w:t>│   ├── CA_P2/</w:t>
+      </w:r>
+      <w:r>
+        <w:br/>
+      </w:r>
+      <w:r>
+        <w:rPr>
+          <w:rStyle w:val="VerbatimChar"/>
+        </w:rPr>
+        <w:t>│   │   └── counts.txt                 # Counts for selection CA_P2</w:t>
+      </w:r>
+      <w:r>
+        <w:br/>
+      </w:r>
+      <w:r>
+        <w:rPr>
+          <w:rStyle w:val="VerbatimChar"/>
+        </w:rPr>
+        <w:t>│   └── ...</w:t>
+      </w:r>
+      <w:r>
+        <w:br/>
+      </w:r>
+      <w:r>
+        <w:rPr>
+          <w:rStyle w:val="VerbatimChar"/>
+        </w:rPr>
+        <w:t>│</w:t>
+      </w:r>
+      <w:r>
+        <w:br/>
+      </w:r>
+      <w:r>
+        <w:rPr>
+          <w:rStyle w:val="VerbatimChar"/>
+        </w:rPr>
+        <w:t>├── qc/                                 # Quality control outputs</w:t>
+      </w:r>
+      <w:r>
+        <w:br/>
+      </w:r>
+      <w:r>
+        <w:rPr>
+          <w:rStyle w:val="VerbatimChar"/>
+        </w:rPr>
+        <w:t>│   ├── report.txt                     # Text-based QC report</w:t>
+      </w:r>
+      <w:r>
+        <w:br/>
+      </w:r>
+      <w:r>
+        <w:rPr>
+          <w:rStyle w:val="VerbatimChar"/>
+        </w:rPr>
+        <w:t>│   └── *.png                          # QC visualization plots</w:t>
+      </w:r>
+      <w:r>
+        <w:br/>
+      </w:r>
+      <w:r>
+        <w:rPr>
+          <w:rStyle w:val="VerbatimChar"/>
+        </w:rPr>
+        <w:t>│</w:t>
+      </w:r>
+      <w:r>
+        <w:br/>
+      </w:r>
+      <w:r>
+        <w:rPr>
+          <w:rStyle w:val="VerbatimChar"/>
+        </w:rPr>
         <w:t>└── analyses/                           # Statistical analysis results</w:t>
       </w:r>
       <w:r>
@@ -12351,6 +12537,7 @@
           <w:b/>
           <w:bCs/>
         </w:rPr>
+        <w:lastRenderedPageBreak/>
         <w:t>Library size</w:t>
       </w:r>
       <w:r>
@@ -12556,7 +12743,6 @@
           <w:b/>
           <w:bCs/>
         </w:rPr>
-        <w:lastRenderedPageBreak/>
         <w:t>Table 13 | Expected demultiplexing performance metrics</w:t>
       </w:r>
     </w:p>
@@ -13087,6 +13273,7 @@
           <w:b/>
           <w:bCs/>
         </w:rPr>
+        <w:lastRenderedPageBreak/>
         <w:t>Excellent/Good performance</w:t>
       </w:r>
       <w:r>
@@ -13308,7 +13495,6 @@
           <w:b/>
           <w:bCs/>
         </w:rPr>
-        <w:lastRenderedPageBreak/>
         <w:t>Statistical power</w:t>
       </w:r>
       <w:r>
@@ -13699,6 +13885,7 @@
           <w:b/>
           <w:bCs/>
         </w:rPr>
+        <w:lastRenderedPageBreak/>
         <w:t>Column descriptions:</w:t>
       </w:r>
     </w:p>
@@ -13947,8 +14134,303 @@
       <w:bookmarkStart w:id="60" w:name="X2adae44e66c443bd6c439e1b5f936dcc17bc46e"/>
       <w:bookmarkEnd w:id="59"/>
       <w:r>
+        <w:t>Integration capabilities and downstream applications</w:t>
+      </w:r>
+    </w:p>
+    <w:p>
+      <w:pPr>
+        <w:pStyle w:val="FirstParagraph"/>
+      </w:pPr>
+      <w:r>
+        <w:t>DELT-Hit outputs integrate seamlessly with established cheminformatics and machine learning workflows.</w:t>
+      </w:r>
+    </w:p>
+    <w:p>
+      <w:pPr>
+        <w:pStyle w:val="BodyText"/>
+      </w:pPr>
+      <w:r>
+        <w:rPr>
+          <w:b/>
+          <w:bCs/>
+        </w:rPr>
+        <w:t>Machine learning workflows:</w:t>
+      </w:r>
+    </w:p>
+    <w:p>
+      <w:pPr>
+        <w:pStyle w:val="BodyText"/>
+      </w:pPr>
+      <w:r>
+        <w:t>The generated molecular representations enable:</w:t>
+      </w:r>
+    </w:p>
+    <w:p>
+      <w:pPr>
+        <w:pStyle w:val="Compact"/>
+        <w:numPr>
+          <w:ilvl w:val="0"/>
+          <w:numId w:val="57"/>
+        </w:numPr>
+      </w:pPr>
+      <w:r>
+        <w:rPr>
+          <w:b/>
+          <w:bCs/>
+        </w:rPr>
+        <w:t>Scikit-learn compatibility</w:t>
+      </w:r>
+      <w:r>
+        <w:t>: Morgan fingerprints for classification, regression, and clustering</w:t>
+      </w:r>
+    </w:p>
+    <w:p>
+      <w:pPr>
+        <w:pStyle w:val="Compact"/>
+        <w:numPr>
+          <w:ilvl w:val="0"/>
+          <w:numId w:val="57"/>
+        </w:numPr>
+      </w:pPr>
+      <w:r>
+        <w:rPr>
+          <w:b/>
+          <w:bCs/>
+        </w:rPr>
+        <w:t>Deep learning frameworks</w:t>
+      </w:r>
+      <w:r>
+        <w:t>: BERT embeddings compatible with TensorFlow and PyTorch</w:t>
+      </w:r>
+    </w:p>
+    <w:p>
+      <w:pPr>
+        <w:pStyle w:val="Compact"/>
+        <w:numPr>
+          <w:ilvl w:val="0"/>
+          <w:numId w:val="57"/>
+        </w:numPr>
+      </w:pPr>
+      <w:r>
+        <w:rPr>
+          <w:b/>
+          <w:bCs/>
+        </w:rPr>
+        <w:t>Chemical similarity analysis</w:t>
+      </w:r>
+      <w:r>
+        <w:t>: Tanimoto similarity calculations using Morgan fingerprints</w:t>
+      </w:r>
+    </w:p>
+    <w:p>
+      <w:pPr>
+        <w:pStyle w:val="Compact"/>
+        <w:numPr>
+          <w:ilvl w:val="0"/>
+          <w:numId w:val="57"/>
+        </w:numPr>
+      </w:pPr>
+      <w:r>
+        <w:rPr>
+          <w:b/>
+          <w:bCs/>
+        </w:rPr>
+        <w:t>Dimensionality reduction</w:t>
+      </w:r>
+      <w:r>
+        <w:t>: PCA, t-SNE, or UMAP visualization of chemical space</w:t>
+      </w:r>
+    </w:p>
+    <w:p>
+      <w:pPr>
+        <w:pStyle w:val="FirstParagraph"/>
+      </w:pPr>
+      <w:r>
+        <w:rPr>
+          <w:b/>
+          <w:bCs/>
+        </w:rPr>
+        <w:t>Example applications:</w:t>
+      </w:r>
+    </w:p>
+    <w:p>
+      <w:pPr>
+        <w:pStyle w:val="SourceCode"/>
+      </w:pPr>
+      <w:r>
+        <w:rPr>
+          <w:rStyle w:val="ImportTok"/>
+        </w:rPr>
+        <w:t>import</w:t>
+      </w:r>
+      <w:r>
+        <w:rPr>
+          <w:rStyle w:val="NormalTok"/>
+        </w:rPr>
+        <w:t xml:space="preserve"> numpy </w:t>
+      </w:r>
+      <w:r>
+        <w:rPr>
+          <w:rStyle w:val="ImportTok"/>
+        </w:rPr>
+        <w:t>as</w:t>
+      </w:r>
+      <w:r>
+        <w:rPr>
+          <w:rStyle w:val="NormalTok"/>
+        </w:rPr>
+        <w:t xml:space="preserve"> np</w:t>
+      </w:r>
+      <w:r>
+        <w:br/>
+      </w:r>
+      <w:r>
+        <w:rPr>
+          <w:rStyle w:val="ImportTok"/>
+        </w:rPr>
+        <w:t>from</w:t>
+      </w:r>
+      <w:r>
+        <w:rPr>
+          <w:rStyle w:val="NormalTok"/>
+        </w:rPr>
+        <w:t xml:space="preserve"> scipy </w:t>
+      </w:r>
+      <w:r>
+        <w:rPr>
+          <w:rStyle w:val="ImportTok"/>
+        </w:rPr>
+        <w:t>import</w:t>
+      </w:r>
+      <w:r>
+        <w:rPr>
+          <w:rStyle w:val="NormalTok"/>
+        </w:rPr>
+        <w:t xml:space="preserve"> sparse</w:t>
+      </w:r>
+      <w:r>
+        <w:br/>
+      </w:r>
+      <w:r>
+        <w:rPr>
+          <w:rStyle w:val="ImportTok"/>
+        </w:rPr>
+        <w:t>from</w:t>
+      </w:r>
+      <w:r>
+        <w:rPr>
+          <w:rStyle w:val="NormalTok"/>
+        </w:rPr>
+        <w:t xml:space="preserve"> sklearn.ensemble </w:t>
+      </w:r>
+      <w:r>
+        <w:rPr>
+          <w:rStyle w:val="ImportTok"/>
+        </w:rPr>
+        <w:t>import</w:t>
+      </w:r>
+      <w:r>
+        <w:rPr>
+          <w:rStyle w:val="NormalTok"/>
+        </w:rPr>
+        <w:t xml:space="preserve"> RandomForestClassifier</w:t>
+      </w:r>
+      <w:r>
+        <w:br/>
+      </w:r>
+      <w:r>
+        <w:br/>
+      </w:r>
+      <w:r>
+        <w:rPr>
+          <w:rStyle w:val="CommentTok"/>
+        </w:rPr>
+        <w:t># Load Morgan fingerprints</w:t>
+      </w:r>
+      <w:r>
+        <w:br/>
+      </w:r>
+      <w:r>
+        <w:rPr>
+          <w:rStyle w:val="NormalTok"/>
+        </w:rPr>
         <w:lastRenderedPageBreak/>
-        <w:t>Integration capabilities and downstream applications</w:t>
+        <w:t xml:space="preserve">fps </w:t>
+      </w:r>
+      <w:r>
+        <w:rPr>
+          <w:rStyle w:val="OperatorTok"/>
+        </w:rPr>
+        <w:t>=</w:t>
+      </w:r>
+      <w:r>
+        <w:rPr>
+          <w:rStyle w:val="NormalTok"/>
+        </w:rPr>
+        <w:t xml:space="preserve"> sparse.load_npz(</w:t>
+      </w:r>
+      <w:r>
+        <w:rPr>
+          <w:rStyle w:val="StringTok"/>
+        </w:rPr>
+        <w:t>'representations/morgan.npz'</w:t>
+      </w:r>
+      <w:r>
+        <w:rPr>
+          <w:rStyle w:val="NormalTok"/>
+        </w:rPr>
+        <w:t>)</w:t>
+      </w:r>
+      <w:r>
+        <w:br/>
+      </w:r>
+      <w:r>
+        <w:br/>
+      </w:r>
+      <w:r>
+        <w:rPr>
+          <w:rStyle w:val="CommentTok"/>
+        </w:rPr>
+        <w:t># Load hit annotations (e.g., from enrichment analysis)</w:t>
+      </w:r>
+      <w:r>
+        <w:br/>
+      </w:r>
+      <w:r>
+        <w:rPr>
+          <w:rStyle w:val="CommentTok"/>
+        </w:rPr>
+        <w:t># hits = pd.read_csv('analyses/analysis-1/edgeR/enrichment_hits.csv')</w:t>
+      </w:r>
+      <w:r>
+        <w:br/>
+      </w:r>
+      <w:r>
+        <w:br/>
+      </w:r>
+      <w:r>
+        <w:rPr>
+          <w:rStyle w:val="CommentTok"/>
+        </w:rPr>
+        <w:t># Train machine learning model</w:t>
+      </w:r>
+      <w:r>
+        <w:br/>
+      </w:r>
+      <w:r>
+        <w:rPr>
+          <w:rStyle w:val="CommentTok"/>
+        </w:rPr>
+        <w:t># model = RandomForestClassifier()</w:t>
+      </w:r>
+      <w:r>
+        <w:br/>
+      </w:r>
+      <w:r>
+        <w:rPr>
+          <w:rStyle w:val="CommentTok"/>
+        </w:rPr>
+        <w:t># model.fit(fps, labels)</w:t>
       </w:r>
     </w:p>
     <w:p>
@@ -13956,7 +14438,11 @@
         <w:pStyle w:val="FirstParagraph"/>
       </w:pPr>
       <w:r>
-        <w:t>DELT-Hit outputs integrate seamlessly with established cheminformatics and machine learning workflows.</w:t>
+        <w:rPr>
+          <w:b/>
+          <w:bCs/>
+        </w:rPr>
+        <w:t>Cheminformatics pipelines:</w:t>
       </w:r>
     </w:p>
     <w:p>
@@ -13964,11 +14450,95 @@
         <w:pStyle w:val="BodyText"/>
       </w:pPr>
       <w:r>
-        <w:rPr>
-          <w:b/>
-          <w:bCs/>
-        </w:rPr>
-        <w:t>Machine learning workflows:</w:t>
+        <w:t>Integration with RDKit and other tools for:</w:t>
+      </w:r>
+    </w:p>
+    <w:p>
+      <w:pPr>
+        <w:pStyle w:val="Compact"/>
+        <w:numPr>
+          <w:ilvl w:val="0"/>
+          <w:numId w:val="58"/>
+        </w:numPr>
+      </w:pPr>
+      <w:r>
+        <w:rPr>
+          <w:b/>
+          <w:bCs/>
+        </w:rPr>
+        <w:t>Structure-activity relationship (SAR) analysis</w:t>
+      </w:r>
+      <w:r>
+        <w:t>: Automated identification of structural motifs associated with activity</w:t>
+      </w:r>
+    </w:p>
+    <w:p>
+      <w:pPr>
+        <w:pStyle w:val="Compact"/>
+        <w:numPr>
+          <w:ilvl w:val="0"/>
+          <w:numId w:val="58"/>
+        </w:numPr>
+      </w:pPr>
+      <w:r>
+        <w:rPr>
+          <w:b/>
+          <w:bCs/>
+        </w:rPr>
+        <w:t>Virtual screening</w:t>
+      </w:r>
+      <w:r>
+        <w:t>: Use enriched compounds to search larger chemical databases</w:t>
+      </w:r>
+    </w:p>
+    <w:p>
+      <w:pPr>
+        <w:pStyle w:val="Compact"/>
+        <w:numPr>
+          <w:ilvl w:val="0"/>
+          <w:numId w:val="58"/>
+        </w:numPr>
+      </w:pPr>
+      <w:r>
+        <w:rPr>
+          <w:b/>
+          <w:bCs/>
+        </w:rPr>
+        <w:t>Lead optimization</w:t>
+      </w:r>
+      <w:r>
+        <w:t>: Multi-parameter optimization considering potency, selectivity, and ADMET properties</w:t>
+      </w:r>
+    </w:p>
+    <w:p>
+      <w:pPr>
+        <w:pStyle w:val="Compact"/>
+        <w:numPr>
+          <w:ilvl w:val="0"/>
+          <w:numId w:val="58"/>
+        </w:numPr>
+      </w:pPr>
+      <w:r>
+        <w:rPr>
+          <w:b/>
+          <w:bCs/>
+        </w:rPr>
+        <w:t>Pharmacophore modeling</w:t>
+      </w:r>
+      <w:r>
+        <w:t>: Identify common 3D features among active compounds</w:t>
+      </w:r>
+    </w:p>
+    <w:p>
+      <w:pPr>
+        <w:pStyle w:val="FirstParagraph"/>
+      </w:pPr>
+      <w:r>
+        <w:rPr>
+          <w:b/>
+          <w:bCs/>
+        </w:rPr>
+        <w:t>Statistical analysis:</w:t>
       </w:r>
     </w:p>
     <w:p>
@@ -13976,389 +14546,6 @@
         <w:pStyle w:val="BodyText"/>
       </w:pPr>
       <w:r>
-        <w:t>The generated molecular representations enable:</w:t>
-      </w:r>
-    </w:p>
-    <w:p>
-      <w:pPr>
-        <w:pStyle w:val="Compact"/>
-        <w:numPr>
-          <w:ilvl w:val="0"/>
-          <w:numId w:val="57"/>
-        </w:numPr>
-      </w:pPr>
-      <w:r>
-        <w:rPr>
-          <w:b/>
-          <w:bCs/>
-        </w:rPr>
-        <w:t>Scikit-learn compatibility</w:t>
-      </w:r>
-      <w:r>
-        <w:t>: Morgan fingerprints for classification, regression, and clustering</w:t>
-      </w:r>
-    </w:p>
-    <w:p>
-      <w:pPr>
-        <w:pStyle w:val="Compact"/>
-        <w:numPr>
-          <w:ilvl w:val="0"/>
-          <w:numId w:val="57"/>
-        </w:numPr>
-      </w:pPr>
-      <w:r>
-        <w:rPr>
-          <w:b/>
-          <w:bCs/>
-        </w:rPr>
-        <w:t>Deep learning frameworks</w:t>
-      </w:r>
-      <w:r>
-        <w:t>: BERT embeddings compatible with TensorFlow and PyTorch</w:t>
-      </w:r>
-    </w:p>
-    <w:p>
-      <w:pPr>
-        <w:pStyle w:val="Compact"/>
-        <w:numPr>
-          <w:ilvl w:val="0"/>
-          <w:numId w:val="57"/>
-        </w:numPr>
-      </w:pPr>
-      <w:r>
-        <w:rPr>
-          <w:b/>
-          <w:bCs/>
-        </w:rPr>
-        <w:t>Chemical similarity analysis</w:t>
-      </w:r>
-      <w:r>
-        <w:t>: Tanimoto similarity calculations using Morgan fingerprints</w:t>
-      </w:r>
-    </w:p>
-    <w:p>
-      <w:pPr>
-        <w:pStyle w:val="Compact"/>
-        <w:numPr>
-          <w:ilvl w:val="0"/>
-          <w:numId w:val="57"/>
-        </w:numPr>
-      </w:pPr>
-      <w:r>
-        <w:rPr>
-          <w:b/>
-          <w:bCs/>
-        </w:rPr>
-        <w:t>Dimensionality reduction</w:t>
-      </w:r>
-      <w:r>
-        <w:t>: PCA, t-SNE, or UMAP visualization of chemical space</w:t>
-      </w:r>
-    </w:p>
-    <w:p>
-      <w:pPr>
-        <w:pStyle w:val="FirstParagraph"/>
-      </w:pPr>
-      <w:r>
-        <w:rPr>
-          <w:b/>
-          <w:bCs/>
-        </w:rPr>
-        <w:t>Example applications:</w:t>
-      </w:r>
-    </w:p>
-    <w:p>
-      <w:pPr>
-        <w:pStyle w:val="SourceCode"/>
-      </w:pPr>
-      <w:r>
-        <w:rPr>
-          <w:rStyle w:val="ImportTok"/>
-        </w:rPr>
-        <w:t>import</w:t>
-      </w:r>
-      <w:r>
-        <w:rPr>
-          <w:rStyle w:val="NormalTok"/>
-        </w:rPr>
-        <w:t xml:space="preserve"> numpy </w:t>
-      </w:r>
-      <w:r>
-        <w:rPr>
-          <w:rStyle w:val="ImportTok"/>
-        </w:rPr>
-        <w:t>as</w:t>
-      </w:r>
-      <w:r>
-        <w:rPr>
-          <w:rStyle w:val="NormalTok"/>
-        </w:rPr>
-        <w:t xml:space="preserve"> np</w:t>
-      </w:r>
-      <w:r>
-        <w:br/>
-      </w:r>
-      <w:r>
-        <w:rPr>
-          <w:rStyle w:val="ImportTok"/>
-        </w:rPr>
-        <w:t>from</w:t>
-      </w:r>
-      <w:r>
-        <w:rPr>
-          <w:rStyle w:val="NormalTok"/>
-        </w:rPr>
-        <w:t xml:space="preserve"> scipy </w:t>
-      </w:r>
-      <w:r>
-        <w:rPr>
-          <w:rStyle w:val="ImportTok"/>
-        </w:rPr>
-        <w:t>import</w:t>
-      </w:r>
-      <w:r>
-        <w:rPr>
-          <w:rStyle w:val="NormalTok"/>
-        </w:rPr>
-        <w:t xml:space="preserve"> sparse</w:t>
-      </w:r>
-      <w:r>
-        <w:br/>
-      </w:r>
-      <w:r>
-        <w:rPr>
-          <w:rStyle w:val="ImportTok"/>
-        </w:rPr>
-        <w:t>from</w:t>
-      </w:r>
-      <w:r>
-        <w:rPr>
-          <w:rStyle w:val="NormalTok"/>
-        </w:rPr>
-        <w:t xml:space="preserve"> sklearn.ensemble </w:t>
-      </w:r>
-      <w:r>
-        <w:rPr>
-          <w:rStyle w:val="ImportTok"/>
-        </w:rPr>
-        <w:t>import</w:t>
-      </w:r>
-      <w:r>
-        <w:rPr>
-          <w:rStyle w:val="NormalTok"/>
-        </w:rPr>
-        <w:t xml:space="preserve"> RandomForestClassifier</w:t>
-      </w:r>
-      <w:r>
-        <w:br/>
-      </w:r>
-      <w:r>
-        <w:br/>
-      </w:r>
-      <w:r>
-        <w:rPr>
-          <w:rStyle w:val="CommentTok"/>
-        </w:rPr>
-        <w:t># Load Morgan fingerprints</w:t>
-      </w:r>
-      <w:r>
-        <w:br/>
-      </w:r>
-      <w:r>
-        <w:rPr>
-          <w:rStyle w:val="NormalTok"/>
-        </w:rPr>
-        <w:t xml:space="preserve">fps </w:t>
-      </w:r>
-      <w:r>
-        <w:rPr>
-          <w:rStyle w:val="OperatorTok"/>
-        </w:rPr>
-        <w:t>=</w:t>
-      </w:r>
-      <w:r>
-        <w:rPr>
-          <w:rStyle w:val="NormalTok"/>
-        </w:rPr>
-        <w:t xml:space="preserve"> sparse.load_npz(</w:t>
-      </w:r>
-      <w:r>
-        <w:rPr>
-          <w:rStyle w:val="StringTok"/>
-        </w:rPr>
-        <w:t>'representations/morgan.npz'</w:t>
-      </w:r>
-      <w:r>
-        <w:rPr>
-          <w:rStyle w:val="NormalTok"/>
-        </w:rPr>
-        <w:t>)</w:t>
-      </w:r>
-      <w:r>
-        <w:br/>
-      </w:r>
-      <w:r>
-        <w:br/>
-      </w:r>
-      <w:r>
-        <w:rPr>
-          <w:rStyle w:val="CommentTok"/>
-        </w:rPr>
-        <w:t># Load hit annotations (e.g., from enrichment analysis)</w:t>
-      </w:r>
-      <w:r>
-        <w:br/>
-      </w:r>
-      <w:r>
-        <w:rPr>
-          <w:rStyle w:val="CommentTok"/>
-        </w:rPr>
-        <w:t># hits = pd.read_csv('analyses/analysis-1/edgeR/enrichment_hits.csv')</w:t>
-      </w:r>
-      <w:r>
-        <w:br/>
-      </w:r>
-      <w:r>
-        <w:br/>
-      </w:r>
-      <w:r>
-        <w:rPr>
-          <w:rStyle w:val="CommentTok"/>
-        </w:rPr>
-        <w:t># Train machine learning model</w:t>
-      </w:r>
-      <w:r>
-        <w:br/>
-      </w:r>
-      <w:r>
-        <w:rPr>
-          <w:rStyle w:val="CommentTok"/>
-        </w:rPr>
-        <w:t># model = RandomForestClassifier()</w:t>
-      </w:r>
-      <w:r>
-        <w:br/>
-      </w:r>
-      <w:r>
-        <w:rPr>
-          <w:rStyle w:val="CommentTok"/>
-        </w:rPr>
-        <w:t># model.fit(fps, labels)</w:t>
-      </w:r>
-    </w:p>
-    <w:p>
-      <w:pPr>
-        <w:pStyle w:val="FirstParagraph"/>
-      </w:pPr>
-      <w:r>
-        <w:rPr>
-          <w:b/>
-          <w:bCs/>
-        </w:rPr>
-        <w:t>Cheminformatics pipelines:</w:t>
-      </w:r>
-    </w:p>
-    <w:p>
-      <w:pPr>
-        <w:pStyle w:val="BodyText"/>
-      </w:pPr>
-      <w:r>
-        <w:t>Integration with RDKit and other tools for:</w:t>
-      </w:r>
-    </w:p>
-    <w:p>
-      <w:pPr>
-        <w:pStyle w:val="Compact"/>
-        <w:numPr>
-          <w:ilvl w:val="0"/>
-          <w:numId w:val="58"/>
-        </w:numPr>
-      </w:pPr>
-      <w:r>
-        <w:rPr>
-          <w:b/>
-          <w:bCs/>
-        </w:rPr>
-        <w:t>Structure-activity relationship (SAR) analysis</w:t>
-      </w:r>
-      <w:r>
-        <w:t>: Automated identification of structural motifs associated with activity</w:t>
-      </w:r>
-    </w:p>
-    <w:p>
-      <w:pPr>
-        <w:pStyle w:val="Compact"/>
-        <w:numPr>
-          <w:ilvl w:val="0"/>
-          <w:numId w:val="58"/>
-        </w:numPr>
-      </w:pPr>
-      <w:r>
-        <w:rPr>
-          <w:b/>
-          <w:bCs/>
-        </w:rPr>
-        <w:t>Virtual screening</w:t>
-      </w:r>
-      <w:r>
-        <w:t>: Use enriched compounds to search larger chemical databases</w:t>
-      </w:r>
-    </w:p>
-    <w:p>
-      <w:pPr>
-        <w:pStyle w:val="Compact"/>
-        <w:numPr>
-          <w:ilvl w:val="0"/>
-          <w:numId w:val="58"/>
-        </w:numPr>
-      </w:pPr>
-      <w:r>
-        <w:rPr>
-          <w:b/>
-          <w:bCs/>
-        </w:rPr>
-        <w:t>Lead optimization</w:t>
-      </w:r>
-      <w:r>
-        <w:t>: Multi-parameter optimization considering potency, selectivity, and ADMET properties</w:t>
-      </w:r>
-    </w:p>
-    <w:p>
-      <w:pPr>
-        <w:pStyle w:val="Compact"/>
-        <w:numPr>
-          <w:ilvl w:val="0"/>
-          <w:numId w:val="58"/>
-        </w:numPr>
-      </w:pPr>
-      <w:r>
-        <w:rPr>
-          <w:b/>
-          <w:bCs/>
-        </w:rPr>
-        <w:t>Pharmacophore modeling</w:t>
-      </w:r>
-      <w:r>
-        <w:t>: Identify common 3D features among active compounds</w:t>
-      </w:r>
-    </w:p>
-    <w:p>
-      <w:pPr>
-        <w:pStyle w:val="FirstParagraph"/>
-      </w:pPr>
-      <w:r>
-        <w:rPr>
-          <w:b/>
-          <w:bCs/>
-        </w:rPr>
-        <w:t>Statistical analysis:</w:t>
-      </w:r>
-    </w:p>
-    <w:p>
-      <w:pPr>
-        <w:pStyle w:val="BodyText"/>
-      </w:pPr>
-      <w:r>
         <w:t>Direct export to R for specialized modeling:</w:t>
       </w:r>
     </w:p>
@@ -14375,7 +14562,6 @@
           <w:b/>
           <w:bCs/>
         </w:rPr>
-        <w:lastRenderedPageBreak/>
         <w:t>Dose-response modeling</w:t>
       </w:r>
       <w:r>
@@ -14549,6 +14735,7 @@
         </w:numPr>
       </w:pPr>
       <w:r>
+        <w:lastRenderedPageBreak/>
         <w:t>Product structure prediction</w:t>
       </w:r>
     </w:p>
@@ -14771,7 +14958,6 @@
         </w:numPr>
       </w:pPr>
       <w:r>
-        <w:lastRenderedPageBreak/>
         <w:t>Examine top hits manually for chemical plausibility</w:t>
       </w:r>
     </w:p>
@@ -14780,7 +14966,7 @@
         <w:rPr>
           <w:noProof/>
         </w:rPr>
-        <w:pict w14:anchorId="0C0A0AED">
+        <w:pict w14:anchorId="5D4944D1">
           <v:rect id="_x0000_i1029" alt="" style="width:468pt;height:.05pt;mso-width-percent:0;mso-height-percent:0;mso-width-percent:0;mso-height-percent:0" o:hralign="center" o:hrstd="t" o:hr="t"/>
         </w:pict>
       </w:r>
@@ -14978,6 +15164,7 @@
           <w:b/>
           <w:bCs/>
         </w:rPr>
+        <w:lastRenderedPageBreak/>
         <w:t>NF-selection-campaign.xlsx</w:t>
       </w:r>
       <w:r>
@@ -15070,7 +15257,7 @@
         <w:rPr>
           <w:noProof/>
         </w:rPr>
-        <w:pict w14:anchorId="6F69B507">
+        <w:pict w14:anchorId="4879A5EA">
           <v:rect id="_x0000_i1028" alt="" style="width:468pt;height:.05pt;mso-width-percent:0;mso-height-percent:0;mso-width-percent:0;mso-height-percent:0" o:hralign="center" o:hrstd="t" o:hr="t"/>
         </w:pict>
       </w:r>
@@ -15099,7 +15286,7 @@
         <w:rPr>
           <w:noProof/>
         </w:rPr>
-        <w:pict w14:anchorId="6D41B622">
+        <w:pict w14:anchorId="75F618DB">
           <v:rect id="_x0000_i1027" alt="" style="width:468pt;height:.05pt;mso-width-percent:0;mso-height-percent:0;mso-width-percent:0;mso-height-percent:0" o:hralign="center" o:hrstd="t" o:hr="t"/>
         </w:pict>
       </w:r>
@@ -15127,8 +15314,7 @@
         <w:rPr>
           <w:noProof/>
         </w:rPr>
-        <w:lastRenderedPageBreak/>
-        <w:pict w14:anchorId="77C28295">
+        <w:pict w14:anchorId="72B90F71">
           <v:rect id="_x0000_i1026" alt="" style="width:468pt;height:.05pt;mso-width-percent:0;mso-height-percent:0;mso-width-percent:0;mso-height-percent:0" o:hralign="center" o:hrstd="t" o:hr="t"/>
         </w:pict>
       </w:r>
@@ -15156,7 +15342,7 @@
         <w:rPr>
           <w:noProof/>
         </w:rPr>
-        <w:pict w14:anchorId="5C86DBFB">
+        <w:pict w14:anchorId="057C04BF">
           <v:rect id="_x0000_i1025" alt="" style="width:468pt;height:.05pt;mso-width-percent:0;mso-height-percent:0;mso-width-percent:0;mso-height-percent:0" o:hralign="center" o:hrstd="t" o:hr="t"/>
         </w:pict>
       </w:r>
@@ -15282,6 +15468,7 @@
         </w:numPr>
       </w:pPr>
       <w:r>
+        <w:lastRenderedPageBreak/>
         <w:t xml:space="preserve">Franzini, R. M. &amp; Randolph, C. Chemical space of DNA-encoded libraries. </w:t>
       </w:r>
       <w:r>
@@ -15810,6 +15997,119 @@
       <w:pPr>
         <w:ind w:left="6480" w:hanging="360"/>
       </w:pPr>
+    </w:lvl>
+  </w:abstractNum>
+  <w:abstractNum w:abstractNumId="3" w15:restartNumberingAfterBreak="0">
+    <w:nsid w:val="28CC5A0C"/>
+    <w:multiLevelType w:val="hybridMultilevel"/>
+    <w:tmpl w:val="83B2B0FA"/>
+    <w:lvl w:ilvl="0" w:tplc="04090001">
+      <w:start w:val="1"/>
+      <w:numFmt w:val="bullet"/>
+      <w:lvlText w:val=""/>
+      <w:lvlJc w:val="left"/>
+      <w:pPr>
+        <w:ind w:left="720" w:hanging="360"/>
+      </w:pPr>
+      <w:rPr>
+        <w:rFonts w:ascii="Symbol" w:hAnsi="Symbol" w:hint="default"/>
+      </w:rPr>
+    </w:lvl>
+    <w:lvl w:ilvl="1" w:tplc="04090003" w:tentative="1">
+      <w:start w:val="1"/>
+      <w:numFmt w:val="bullet"/>
+      <w:lvlText w:val="o"/>
+      <w:lvlJc w:val="left"/>
+      <w:pPr>
+        <w:ind w:left="1440" w:hanging="360"/>
+      </w:pPr>
+      <w:rPr>
+        <w:rFonts w:ascii="Courier New" w:hAnsi="Courier New" w:cs="Courier New" w:hint="default"/>
+      </w:rPr>
+    </w:lvl>
+    <w:lvl w:ilvl="2" w:tplc="04090005" w:tentative="1">
+      <w:start w:val="1"/>
+      <w:numFmt w:val="bullet"/>
+      <w:lvlText w:val=""/>
+      <w:lvlJc w:val="left"/>
+      <w:pPr>
+        <w:ind w:left="2160" w:hanging="360"/>
+      </w:pPr>
+      <w:rPr>
+        <w:rFonts w:ascii="Wingdings" w:hAnsi="Wingdings" w:hint="default"/>
+      </w:rPr>
+    </w:lvl>
+    <w:lvl w:ilvl="3" w:tplc="04090001" w:tentative="1">
+      <w:start w:val="1"/>
+      <w:numFmt w:val="bullet"/>
+      <w:lvlText w:val=""/>
+      <w:lvlJc w:val="left"/>
+      <w:pPr>
+        <w:ind w:left="2880" w:hanging="360"/>
+      </w:pPr>
+      <w:rPr>
+        <w:rFonts w:ascii="Symbol" w:hAnsi="Symbol" w:hint="default"/>
+      </w:rPr>
+    </w:lvl>
+    <w:lvl w:ilvl="4" w:tplc="04090003" w:tentative="1">
+      <w:start w:val="1"/>
+      <w:numFmt w:val="bullet"/>
+      <w:lvlText w:val="o"/>
+      <w:lvlJc w:val="left"/>
+      <w:pPr>
+        <w:ind w:left="3600" w:hanging="360"/>
+      </w:pPr>
+      <w:rPr>
+        <w:rFonts w:ascii="Courier New" w:hAnsi="Courier New" w:cs="Courier New" w:hint="default"/>
+      </w:rPr>
+    </w:lvl>
+    <w:lvl w:ilvl="5" w:tplc="04090005" w:tentative="1">
+      <w:start w:val="1"/>
+      <w:numFmt w:val="bullet"/>
+      <w:lvlText w:val=""/>
+      <w:lvlJc w:val="left"/>
+      <w:pPr>
+        <w:ind w:left="4320" w:hanging="360"/>
+      </w:pPr>
+      <w:rPr>
+        <w:rFonts w:ascii="Wingdings" w:hAnsi="Wingdings" w:hint="default"/>
+      </w:rPr>
+    </w:lvl>
+    <w:lvl w:ilvl="6" w:tplc="04090001" w:tentative="1">
+      <w:start w:val="1"/>
+      <w:numFmt w:val="bullet"/>
+      <w:lvlText w:val=""/>
+      <w:lvlJc w:val="left"/>
+      <w:pPr>
+        <w:ind w:left="5040" w:hanging="360"/>
+      </w:pPr>
+      <w:rPr>
+        <w:rFonts w:ascii="Symbol" w:hAnsi="Symbol" w:hint="default"/>
+      </w:rPr>
+    </w:lvl>
+    <w:lvl w:ilvl="7" w:tplc="04090003" w:tentative="1">
+      <w:start w:val="1"/>
+      <w:numFmt w:val="bullet"/>
+      <w:lvlText w:val="o"/>
+      <w:lvlJc w:val="left"/>
+      <w:pPr>
+        <w:ind w:left="5760" w:hanging="360"/>
+      </w:pPr>
+      <w:rPr>
+        <w:rFonts w:ascii="Courier New" w:hAnsi="Courier New" w:cs="Courier New" w:hint="default"/>
+      </w:rPr>
+    </w:lvl>
+    <w:lvl w:ilvl="8" w:tplc="04090005" w:tentative="1">
+      <w:start w:val="1"/>
+      <w:numFmt w:val="bullet"/>
+      <w:lvlText w:val=""/>
+      <w:lvlJc w:val="left"/>
+      <w:pPr>
+        <w:ind w:left="6480" w:hanging="360"/>
+      </w:pPr>
+      <w:rPr>
+        <w:rFonts w:ascii="Wingdings" w:hAnsi="Wingdings" w:hint="default"/>
+      </w:rPr>
     </w:lvl>
   </w:abstractNum>
   <w:num w:numId="1" w16cid:durableId="1775858376">
@@ -16207,6 +16507,9 @@
     <w:lvlOverride w:ilvl="8">
       <w:startOverride w:val="1"/>
     </w:lvlOverride>
+  </w:num>
+  <w:num w:numId="70" w16cid:durableId="611789704">
+    <w:abstractNumId w:val="3"/>
   </w:num>
 </w:numbering>
 </file>
@@ -16678,7 +16981,6 @@
   <w:style w:type="character" w:default="1" w:styleId="DefaultParagraphFont">
     <w:name w:val="Default Paragraph Font"/>
     <w:uiPriority w:val="1"/>
-    <w:semiHidden/>
     <w:unhideWhenUsed/>
   </w:style>
   <w:style w:type="table" w:default="1" w:styleId="TableNormal">
@@ -17445,6 +17747,31 @@
       <w:shd w:val="clear" w:color="auto" w:fill="232629"/>
     </w:rPr>
   </w:style>
+  <w:style w:type="paragraph" w:styleId="HTMLPreformatted">
+    <w:name w:val="HTML Preformatted"/>
+    <w:basedOn w:val="Normal"/>
+    <w:link w:val="HTMLPreformattedChar"/>
+    <w:rsid w:val="00E90C67"/>
+    <w:pPr>
+      <w:spacing w:after="0"/>
+    </w:pPr>
+    <w:rPr>
+      <w:rFonts w:ascii="Consolas" w:hAnsi="Consolas" w:cs="Consolas"/>
+      <w:sz w:val="20"/>
+      <w:szCs w:val="20"/>
+    </w:rPr>
+  </w:style>
+  <w:style w:type="character" w:customStyle="1" w:styleId="HTMLPreformattedChar">
+    <w:name w:val="HTML Preformatted Char"/>
+    <w:basedOn w:val="DefaultParagraphFont"/>
+    <w:link w:val="HTMLPreformatted"/>
+    <w:rsid w:val="00E90C67"/>
+    <w:rPr>
+      <w:rFonts w:ascii="Consolas" w:hAnsi="Consolas" w:cs="Consolas"/>
+      <w:sz w:val="20"/>
+      <w:szCs w:val="20"/>
+    </w:rPr>
+  </w:style>
 </w:styles>
 </file>
 

</xml_diff>

<commit_message>
fix errors with paths
</commit_message>
<xml_diff>
--- a/paper/protocols.docx
+++ b/paper/protocols.docx
@@ -87,7 +87,7 @@
         <w:rPr>
           <w:noProof/>
         </w:rPr>
-        <w:pict w14:anchorId="4E2402E5">
+        <w:pict w14:anchorId="5E5C5EF6">
           <v:rect id="_x0000_i1042" alt="" style="width:468pt;height:.05pt;mso-width-percent:0;mso-height-percent:0;mso-width-percent:0;mso-height-percent:0" o:hralign="center" o:hrstd="t" o:hr="t"/>
         </w:pict>
       </w:r>
@@ -215,7 +215,7 @@
         <w:rPr>
           <w:noProof/>
         </w:rPr>
-        <w:pict w14:anchorId="53C25447">
+        <w:pict w14:anchorId="21AB53E5">
           <v:rect id="_x0000_i1041" alt="" style="width:468pt;height:.05pt;mso-width-percent:0;mso-height-percent:0;mso-width-percent:0;mso-height-percent:0" o:hralign="center" o:hrstd="t" o:hr="t"/>
         </w:pict>
       </w:r>
@@ -436,7 +436,7 @@
         <w:rPr>
           <w:noProof/>
         </w:rPr>
-        <w:pict w14:anchorId="72BADDC3">
+        <w:pict w14:anchorId="759A354A">
           <v:rect id="_x0000_i1040" alt="" style="width:468pt;height:.05pt;mso-width-percent:0;mso-height-percent:0;mso-width-percent:0;mso-height-percent:0" o:hralign="center" o:hrstd="t" o:hr="t"/>
         </w:pict>
       </w:r>
@@ -1462,7 +1462,7 @@
         <w:rPr>
           <w:noProof/>
         </w:rPr>
-        <w:pict w14:anchorId="7FBC9596">
+        <w:pict w14:anchorId="2C7E9B65">
           <v:rect id="_x0000_i1039" alt="" style="width:468pt;height:.05pt;mso-width-percent:0;mso-height-percent:0;mso-width-percent:0;mso-height-percent:0" o:hralign="center" o:hrstd="t" o:hr="t"/>
         </w:pict>
       </w:r>
@@ -1813,7 +1813,7 @@
         <w:rPr>
           <w:noProof/>
         </w:rPr>
-        <w:pict w14:anchorId="0549A664">
+        <w:pict w14:anchorId="3547AAC0">
           <v:rect id="_x0000_i1038" alt="" style="width:468pt;height:.05pt;mso-width-percent:0;mso-height-percent:0;mso-width-percent:0;mso-height-percent:0" o:hralign="center" o:hrstd="t" o:hr="t"/>
         </w:pict>
       </w:r>
@@ -3351,7 +3351,7 @@
         <w:rPr>
           <w:noProof/>
         </w:rPr>
-        <w:pict w14:anchorId="3919F5CA">
+        <w:pict w14:anchorId="667C072B">
           <v:rect id="_x0000_i1037" alt="" style="width:468pt;height:.05pt;mso-width-percent:0;mso-height-percent:0;mso-width-percent:0;mso-height-percent:0" o:hralign="center" o:hrstd="t" o:hr="t"/>
         </w:pict>
       </w:r>
@@ -6811,7 +6811,7 @@
         <w:rPr>
           <w:noProof/>
         </w:rPr>
-        <w:pict w14:anchorId="13770A70">
+        <w:pict w14:anchorId="58772C3C">
           <v:rect id="_x0000_i1036" alt="" style="width:468pt;height:.05pt;mso-width-percent:0;mso-height-percent:0;mso-width-percent:0;mso-height-percent:0" o:hralign="center" o:hrstd="t" o:hr="t"/>
         </w:pict>
       </w:r>
@@ -6988,7 +6988,72 @@
         <w:t>reaction_graph.png</w:t>
       </w:r>
       <w:r>
-        <w:t>: Visual representation of synthetic scheme</w:t>
+        <w:t>: Visual representation of synthetic schem</w:t>
+      </w:r>
+      <w:r>
+        <w:t>a</w:t>
+      </w:r>
+    </w:p>
+    <w:p>
+      <w:pPr>
+        <w:pStyle w:val="Compact"/>
+        <w:numPr>
+          <w:ilvl w:val="0"/>
+          <w:numId w:val="20"/>
+        </w:numPr>
+      </w:pPr>
+      <w:r>
+        <w:rPr>
+          <w:rFonts w:ascii="Consolas" w:hAnsi="Consolas" w:cs="Consolas"/>
+          <w:sz w:val="22"/>
+          <w:szCs w:val="22"/>
+        </w:rPr>
+        <w:t>additional_reactions_graph.png</w:t>
+      </w:r>
+      <w:r>
+        <w:t xml:space="preserve">: Visualizes the additional reactions from the </w:t>
+      </w:r>
+      <w:r>
+        <w:rPr>
+          <w:rFonts w:ascii="Consolas" w:hAnsi="Consolas" w:cs="Consolas"/>
+          <w:sz w:val="22"/>
+          <w:szCs w:val="22"/>
+        </w:rPr>
+        <w:t>reaction_graph</w:t>
+      </w:r>
+      <w:r>
+        <w:t xml:space="preserve"> sheet</w:t>
+      </w:r>
+    </w:p>
+    <w:p>
+      <w:pPr>
+        <w:pStyle w:val="Compact"/>
+        <w:numPr>
+          <w:ilvl w:val="0"/>
+          <w:numId w:val="20"/>
+        </w:numPr>
+      </w:pPr>
+      <w:r>
+        <w:rPr>
+          <w:rFonts w:ascii="Consolas" w:hAnsi="Consolas" w:cs="Consolas"/>
+          <w:sz w:val="22"/>
+          <w:szCs w:val="22"/>
+        </w:rPr>
+        <w:t>building_block_reactions_graph.png</w:t>
+      </w:r>
+      <w:r>
+        <w:t xml:space="preserve">: Visualizes the reactions derived from the building block sheets </w:t>
+      </w:r>
+      <w:r>
+        <w:rPr>
+          <w:rFonts w:ascii="Consolas" w:hAnsi="Consolas" w:cs="Consolas"/>
+          <w:sz w:val="22"/>
+          <w:szCs w:val="22"/>
+        </w:rPr>
+        <w:t>B0, B1</w:t>
+      </w:r>
+      <w:r>
+        <w:t>, etc.</w:t>
       </w:r>
     </w:p>
     <w:p>
@@ -7643,7 +7708,7 @@
         <w:rPr>
           <w:noProof/>
         </w:rPr>
-        <w:pict w14:anchorId="59292EBA">
+        <w:pict w14:anchorId="57A47286">
           <v:rect id="_x0000_i1035" alt="" style="width:468pt;height:.05pt;mso-width-percent:0;mso-height-percent:0;mso-width-percent:0;mso-height-percent:0" o:hralign="center" o:hrstd="t" o:hr="t"/>
         </w:pict>
       </w:r>
@@ -8995,7 +9060,7 @@
         <w:rPr>
           <w:noProof/>
         </w:rPr>
-        <w:pict w14:anchorId="37602A14">
+        <w:pict w14:anchorId="31AAD434">
           <v:rect id="_x0000_i1034" alt="" style="width:468pt;height:.05pt;mso-width-percent:0;mso-height-percent:0;mso-width-percent:0;mso-height-percent:0" o:hralign="center" o:hrstd="t" o:hr="t"/>
         </w:pict>
       </w:r>
@@ -10217,7 +10282,7 @@
         <w:rPr>
           <w:noProof/>
         </w:rPr>
-        <w:pict w14:anchorId="6C94AABB">
+        <w:pict w14:anchorId="1652F427">
           <v:rect id="_x0000_i1033" alt="" style="width:468pt;height:.05pt;mso-width-percent:0;mso-height-percent:0;mso-width-percent:0;mso-height-percent:0" o:hralign="center" o:hrstd="t" o:hr="t"/>
         </w:pict>
       </w:r>
@@ -10561,7 +10626,7 @@
         <w:rPr>
           <w:noProof/>
         </w:rPr>
-        <w:pict w14:anchorId="734B0435">
+        <w:pict w14:anchorId="374A0C85">
           <v:rect id="_x0000_i1032" alt="" style="width:468pt;height:.05pt;mso-width-percent:0;mso-height-percent:0;mso-width-percent:0;mso-height-percent:0" o:hralign="center" o:hrstd="t" o:hr="t"/>
         </w:pict>
       </w:r>
@@ -11378,7 +11443,7 @@
         <w:rPr>
           <w:noProof/>
         </w:rPr>
-        <w:pict w14:anchorId="724E7689">
+        <w:pict w14:anchorId="40CE965D">
           <v:rect id="_x0000_i1031" alt="" style="width:468pt;height:.05pt;mso-width-percent:0;mso-height-percent:0;mso-width-percent:0;mso-height-percent:0" o:hralign="center" o:hrstd="t" o:hr="t"/>
         </w:pict>
       </w:r>
@@ -12089,7 +12154,7 @@
         <w:rPr>
           <w:noProof/>
         </w:rPr>
-        <w:pict w14:anchorId="18615FE1">
+        <w:pict w14:anchorId="7FDD6B29">
           <v:rect id="_x0000_i1030" alt="" style="width:468pt;height:.05pt;mso-width-percent:0;mso-height-percent:0;mso-width-percent:0;mso-height-percent:0" o:hralign="center" o:hrstd="t" o:hr="t"/>
         </w:pict>
       </w:r>
@@ -15005,7 +15070,7 @@
         <w:rPr>
           <w:noProof/>
         </w:rPr>
-        <w:pict w14:anchorId="3AAB14DC">
+        <w:pict w14:anchorId="4013CD6C">
           <v:rect id="_x0000_i1029" alt="" style="width:468pt;height:.05pt;mso-width-percent:0;mso-height-percent:0;mso-width-percent:0;mso-height-percent:0" o:hralign="center" o:hrstd="t" o:hr="t"/>
         </w:pict>
       </w:r>
@@ -15296,7 +15361,7 @@
         <w:rPr>
           <w:noProof/>
         </w:rPr>
-        <w:pict w14:anchorId="6BA3884E">
+        <w:pict w14:anchorId="3213D1FF">
           <v:rect id="_x0000_i1028" alt="" style="width:468pt;height:.05pt;mso-width-percent:0;mso-height-percent:0;mso-width-percent:0;mso-height-percent:0" o:hralign="center" o:hrstd="t" o:hr="t"/>
         </w:pict>
       </w:r>
@@ -15325,7 +15390,7 @@
         <w:rPr>
           <w:noProof/>
         </w:rPr>
-        <w:pict w14:anchorId="7AFD4051">
+        <w:pict w14:anchorId="20688F14">
           <v:rect id="_x0000_i1027" alt="" style="width:468pt;height:.05pt;mso-width-percent:0;mso-height-percent:0;mso-width-percent:0;mso-height-percent:0" o:hralign="center" o:hrstd="t" o:hr="t"/>
         </w:pict>
       </w:r>
@@ -15353,7 +15418,7 @@
         <w:rPr>
           <w:noProof/>
         </w:rPr>
-        <w:pict w14:anchorId="5805CAE5">
+        <w:pict w14:anchorId="6F8A31D6">
           <v:rect id="_x0000_i1026" alt="" style="width:468pt;height:.05pt;mso-width-percent:0;mso-height-percent:0;mso-width-percent:0;mso-height-percent:0" o:hralign="center" o:hrstd="t" o:hr="t"/>
         </w:pict>
       </w:r>
@@ -15385,7 +15450,7 @@
         <w:rPr>
           <w:noProof/>
         </w:rPr>
-        <w:pict w14:anchorId="19BD3803">
+        <w:pict w14:anchorId="132D5225">
           <v:rect id="_x0000_i1025" alt="" style="width:468pt;height:.05pt;mso-width-percent:0;mso-height-percent:0;mso-width-percent:0;mso-height-percent:0" o:hralign="center" o:hrstd="t" o:hr="t"/>
         </w:pict>
       </w:r>

</xml_diff>